<commit_message>
Update the styles used in the documentations
</commit_message>
<xml_diff>
--- a/assets/documentations/1.docx
+++ b/assets/documentations/1.docx
@@ -1,10 +1,10 @@
 
 <file path=word/document.xml><?xml version="1.0" encoding="utf-8"?>
-<w:document xmlns:wpc="http://schemas.microsoft.com/office/word/2010/wordprocessingCanvas" xmlns:cx="http://schemas.microsoft.com/office/drawing/2014/chartex" xmlns:cx1="http://schemas.microsoft.com/office/drawing/2015/9/8/chartex" xmlns:cx2="http://schemas.microsoft.com/office/drawing/2015/10/21/chartex" xmlns:cx3="http://schemas.microsoft.com/office/drawing/2016/5/9/chartex" xmlns:cx4="http://schemas.microsoft.com/office/drawing/2016/5/10/chartex" xmlns:cx5="http://schemas.microsoft.com/office/drawing/2016/5/11/chartex" xmlns:cx6="http://schemas.microsoft.com/office/drawing/2016/5/12/chartex" xmlns:cx7="http://schemas.microsoft.com/office/drawing/2016/5/13/chartex" xmlns:cx8="http://schemas.microsoft.com/office/drawing/2016/5/14/chartex" xmlns:mc="http://schemas.openxmlformats.org/markup-compatibility/2006" xmlns:aink="http://schemas.microsoft.com/office/drawing/2016/ink" xmlns:am3d="http://schemas.microsoft.com/office/drawing/2017/model3d" xmlns:o="urn:schemas-microsoft-com:office:office" xmlns:oel="http://schemas.microsoft.com/office/2019/extlst" xmlns:r="http://schemas.openxmlformats.org/officeDocument/2006/relationships" xmlns:m="http://schemas.openxmlformats.org/officeDocument/2006/math" xmlns:v="urn:schemas-microsoft-com:vml" xmlns:wp14="http://schemas.microsoft.com/office/word/2010/wordprocessingDrawing" xmlns:wp="http://schemas.openxmlformats.org/drawingml/2006/wordprocessingDrawing" xmlns:w10="urn:schemas-microsoft-com:office:word" xmlns:w="http://schemas.openxmlformats.org/wordprocessingml/2006/main" xmlns:w14="http://schemas.microsoft.com/office/word/2010/wordml" xmlns:w15="http://schemas.microsoft.com/office/word/2012/wordml" xmlns:w16cex="http://schemas.microsoft.com/office/word/2018/wordml/cex" xmlns:w16cid="http://schemas.microsoft.com/office/word/2016/wordml/cid" xmlns:w16="http://schemas.microsoft.com/office/word/2018/wordml" xmlns:w16sdtdh="http://schemas.microsoft.com/office/word/2020/wordml/sdtdatahash" xmlns:w16se="http://schemas.microsoft.com/office/word/2015/wordml/symex" xmlns:wpg="http://schemas.microsoft.com/office/word/2010/wordprocessingGroup" xmlns:wpi="http://schemas.microsoft.com/office/word/2010/wordprocessingInk" xmlns:wne="http://schemas.microsoft.com/office/word/2006/wordml" xmlns:wps="http://schemas.microsoft.com/office/word/2010/wordprocessingShape" mc:Ignorable="w14 w15 w16se w16cid w16 w16cex w16sdtdh wp14">
+<w:document xmlns:wpc="http://schemas.microsoft.com/office/word/2010/wordprocessingCanvas" xmlns:cx="http://schemas.microsoft.com/office/drawing/2014/chartex" xmlns:cx1="http://schemas.microsoft.com/office/drawing/2015/9/8/chartex" xmlns:cx2="http://schemas.microsoft.com/office/drawing/2015/10/21/chartex" xmlns:cx3="http://schemas.microsoft.com/office/drawing/2016/5/9/chartex" xmlns:cx4="http://schemas.microsoft.com/office/drawing/2016/5/10/chartex" xmlns:cx5="http://schemas.microsoft.com/office/drawing/2016/5/11/chartex" xmlns:cx6="http://schemas.microsoft.com/office/drawing/2016/5/12/chartex" xmlns:cx7="http://schemas.microsoft.com/office/drawing/2016/5/13/chartex" xmlns:cx8="http://schemas.microsoft.com/office/drawing/2016/5/14/chartex" xmlns:mc="http://schemas.openxmlformats.org/markup-compatibility/2006" xmlns:aink="http://schemas.microsoft.com/office/drawing/2016/ink" xmlns:am3d="http://schemas.microsoft.com/office/drawing/2017/model3d" xmlns:o="urn:schemas-microsoft-com:office:office" xmlns:oel="http://schemas.microsoft.com/office/2019/extlst" xmlns:r="http://schemas.openxmlformats.org/officeDocument/2006/relationships" xmlns:m="http://schemas.openxmlformats.org/officeDocument/2006/math" xmlns:v="urn:schemas-microsoft-com:vml" xmlns:wp14="http://schemas.microsoft.com/office/word/2010/wordprocessingDrawing" xmlns:wp="http://schemas.openxmlformats.org/drawingml/2006/wordprocessingDrawing" xmlns:w10="urn:schemas-microsoft-com:office:word" xmlns:w="http://schemas.openxmlformats.org/wordprocessingml/2006/main" xmlns:w14="http://schemas.microsoft.com/office/word/2010/wordml" xmlns:w15="http://schemas.microsoft.com/office/word/2012/wordml" xmlns:w16cex="http://schemas.microsoft.com/office/word/2018/wordml/cex" xmlns:w16cid="http://schemas.microsoft.com/office/word/2016/wordml/cid" xmlns:w16="http://schemas.microsoft.com/office/word/2018/wordml" xmlns:w16du="http://schemas.microsoft.com/office/word/2023/wordml/word16du" xmlns:w16sdtdh="http://schemas.microsoft.com/office/word/2020/wordml/sdtdatahash" xmlns:w16se="http://schemas.microsoft.com/office/word/2015/wordml/symex" xmlns:wpg="http://schemas.microsoft.com/office/word/2010/wordprocessingGroup" xmlns:wpi="http://schemas.microsoft.com/office/word/2010/wordprocessingInk" xmlns:wne="http://schemas.microsoft.com/office/word/2006/wordml" xmlns:wps="http://schemas.microsoft.com/office/word/2010/wordprocessingShape" mc:Ignorable="w14 w15 w16se w16cid w16 w16cex w16sdtdh w16du wp14">
   <w:body>
     <w:p>
       <w:pPr>
-        <w:pStyle w:val="Heading1"/>
+        <w:pStyle w:val="Titre1"/>
         <w:rPr>
           <w:rFonts w:hint="eastAsia"/>
           <w:lang w:val="fr-FR"/>
@@ -19,13 +19,28 @@
     </w:p>
     <w:p>
       <w:pPr>
-        <w:pStyle w:val="Subtitle"/>
+        <w:pStyle w:val="Sansinterligne"/>
+        <w:rPr>
+          <w:rStyle w:val="Accentuationlgre"/>
+          <w:rFonts w:hint="eastAsia"/>
+          <w:i w:val="0"/>
+          <w:iCs w:val="0"/>
+          <w:color w:val="000000" w:themeColor="text1"/>
+        </w:rPr>
       </w:pPr>
       <w:r>
         <w:t>ID METSYS : 1</w:t>
       </w:r>
       <w:r>
+        <w:rPr>
+          <w:rStyle w:val="Accentuationlgre"/>
+          <w:i w:val="0"/>
+          <w:iCs w:val="0"/>
+          <w:color w:val="000000" w:themeColor="text1"/>
+        </w:rPr>
         <w:br/>
+      </w:r>
+      <w:r>
         <w:t xml:space="preserve">ID </w:t>
       </w:r>
       <w:proofErr w:type="spellStart"/>
@@ -38,18 +53,10 @@
       </w:r>
       <w:hyperlink r:id="rId8">
         <w:r>
-          <w:rPr>
-            <w:rStyle w:val="idstylecharacter"/>
-            <w:i/>
-          </w:rPr>
           <w:t>T-</w:t>
         </w:r>
         <w:proofErr w:type="spellStart"/>
         <w:r>
-          <w:rPr>
-            <w:rStyle w:val="idstylecharacter"/>
-            <w:i/>
-          </w:rPr>
           <w:t>SIDFiltering</w:t>
         </w:r>
         <w:proofErr w:type="spellEnd"/>
@@ -68,31 +75,48 @@
       </w:r>
       <w:hyperlink r:id="rId9">
         <w:r>
-          <w:rPr>
-            <w:rStyle w:val="idstylecharacter"/>
-            <w:i/>
-          </w:rPr>
           <w:t>Outbound forest trust with SID History enabled</w:t>
         </w:r>
       </w:hyperlink>
       <w:r>
+        <w:rPr>
+          <w:rStyle w:val="Accentuationlgre"/>
+          <w:i w:val="0"/>
+          <w:iCs w:val="0"/>
+          <w:color w:val="000000" w:themeColor="text1"/>
+        </w:rPr>
         <w:br/>
+      </w:r>
+      <w:r>
         <w:t xml:space="preserve">ID ANSSI : </w:t>
       </w:r>
       <w:hyperlink r:id="rId10" w:anchor="trusts_forest_sidhistory">
         <w:r>
-          <w:rPr>
-            <w:rStyle w:val="idstylecharacter"/>
-            <w:i/>
-          </w:rPr>
           <w:t>vuln1_trusts_forest_sidhistory</w:t>
         </w:r>
       </w:hyperlink>
     </w:p>
     <w:p>
       <w:pPr>
-        <w:pStyle w:val="Subtitle"/>
+        <w:pStyle w:val="Sansinterligne"/>
         <w:rPr>
+          <w:rStyle w:val="Accentuationlgre"/>
+          <w:rFonts w:hint="eastAsia"/>
+          <w:i w:val="0"/>
+          <w:iCs w:val="0"/>
+          <w:color w:val="000000" w:themeColor="text1"/>
+        </w:rPr>
+      </w:pPr>
+    </w:p>
+    <w:p>
+      <w:pPr>
+        <w:pStyle w:val="Sansinterligne"/>
+        <w:rPr>
+          <w:rStyle w:val="Accentuationlgre"/>
+          <w:rFonts w:hint="eastAsia"/>
+          <w:i w:val="0"/>
+          <w:iCs w:val="0"/>
+          <w:color w:val="000000" w:themeColor="text1"/>
           <w:lang w:val="fr-FR"/>
         </w:rPr>
       </w:pPr>
@@ -104,9 +128,18 @@
       </w:r>
       <w:r>
         <w:rPr>
+          <w:rStyle w:val="Accentuationlgre"/>
+          <w:i w:val="0"/>
+          <w:iCs w:val="0"/>
+          <w:color w:val="000000" w:themeColor="text1"/>
           <w:lang w:val="fr-FR"/>
         </w:rPr>
         <w:br/>
+      </w:r>
+      <w:r>
+        <w:rPr>
+          <w:lang w:val="fr-FR"/>
+        </w:rPr>
         <w:t>Difficulté : 1 - Requière quelques connaissances sur l'anomalie</w:t>
       </w:r>
     </w:p>
@@ -114,7 +147,7 @@
       <w:pPr>
         <w:pStyle w:val="paragraphetitlestyle"/>
         <w:rPr>
-          <w:rStyle w:val="Strong"/>
+          <w:rStyle w:val="lev"/>
           <w:rFonts w:hint="eastAsia"/>
           <w:b/>
           <w:bCs/>
@@ -123,7 +156,7 @@
       </w:pPr>
       <w:r>
         <w:rPr>
-          <w:rStyle w:val="Strong"/>
+          <w:rStyle w:val="lev"/>
           <w:b/>
           <w:bCs/>
           <w:lang w:val="fr-FR"/>
@@ -163,7 +196,7 @@
       <w:pPr>
         <w:pStyle w:val="paragraphetitlestyle"/>
         <w:rPr>
-          <w:rStyle w:val="Strong"/>
+          <w:rStyle w:val="lev"/>
           <w:rFonts w:hint="eastAsia"/>
           <w:b/>
           <w:bCs/>
@@ -172,7 +205,7 @@
       </w:pPr>
       <w:r>
         <w:rPr>
-          <w:rStyle w:val="Strong"/>
+          <w:rStyle w:val="lev"/>
           <w:b/>
           <w:bCs/>
           <w:lang w:val="fr-FR"/>
@@ -215,7 +248,7 @@
 </file>
 
 <file path=word/endnotes.xml><?xml version="1.0" encoding="utf-8"?>
-<w:endnotes xmlns:wpc="http://schemas.microsoft.com/office/word/2010/wordprocessingCanvas" xmlns:cx="http://schemas.microsoft.com/office/drawing/2014/chartex" xmlns:cx1="http://schemas.microsoft.com/office/drawing/2015/9/8/chartex" xmlns:cx2="http://schemas.microsoft.com/office/drawing/2015/10/21/chartex" xmlns:cx3="http://schemas.microsoft.com/office/drawing/2016/5/9/chartex" xmlns:cx4="http://schemas.microsoft.com/office/drawing/2016/5/10/chartex" xmlns:cx5="http://schemas.microsoft.com/office/drawing/2016/5/11/chartex" xmlns:cx6="http://schemas.microsoft.com/office/drawing/2016/5/12/chartex" xmlns:cx7="http://schemas.microsoft.com/office/drawing/2016/5/13/chartex" xmlns:cx8="http://schemas.microsoft.com/office/drawing/2016/5/14/chartex" xmlns:mc="http://schemas.openxmlformats.org/markup-compatibility/2006" xmlns:aink="http://schemas.microsoft.com/office/drawing/2016/ink" xmlns:am3d="http://schemas.microsoft.com/office/drawing/2017/model3d" xmlns:o="urn:schemas-microsoft-com:office:office" xmlns:oel="http://schemas.microsoft.com/office/2019/extlst" xmlns:r="http://schemas.openxmlformats.org/officeDocument/2006/relationships" xmlns:m="http://schemas.openxmlformats.org/officeDocument/2006/math" xmlns:v="urn:schemas-microsoft-com:vml" xmlns:wp14="http://schemas.microsoft.com/office/word/2010/wordprocessingDrawing" xmlns:wp="http://schemas.openxmlformats.org/drawingml/2006/wordprocessingDrawing" xmlns:w10="urn:schemas-microsoft-com:office:word" xmlns:w="http://schemas.openxmlformats.org/wordprocessingml/2006/main" xmlns:w14="http://schemas.microsoft.com/office/word/2010/wordml" xmlns:w15="http://schemas.microsoft.com/office/word/2012/wordml" xmlns:w16cex="http://schemas.microsoft.com/office/word/2018/wordml/cex" xmlns:w16cid="http://schemas.microsoft.com/office/word/2016/wordml/cid" xmlns:w16="http://schemas.microsoft.com/office/word/2018/wordml" xmlns:w16sdtdh="http://schemas.microsoft.com/office/word/2020/wordml/sdtdatahash" xmlns:w16se="http://schemas.microsoft.com/office/word/2015/wordml/symex" xmlns:wpg="http://schemas.microsoft.com/office/word/2010/wordprocessingGroup" xmlns:wpi="http://schemas.microsoft.com/office/word/2010/wordprocessingInk" xmlns:wne="http://schemas.microsoft.com/office/word/2006/wordml" xmlns:wps="http://schemas.microsoft.com/office/word/2010/wordprocessingShape" mc:Ignorable="w14 w15 w16se w16cid w16 w16cex w16sdtdh wp14">
+<w:endnotes xmlns:wpc="http://schemas.microsoft.com/office/word/2010/wordprocessingCanvas" xmlns:cx="http://schemas.microsoft.com/office/drawing/2014/chartex" xmlns:cx1="http://schemas.microsoft.com/office/drawing/2015/9/8/chartex" xmlns:cx2="http://schemas.microsoft.com/office/drawing/2015/10/21/chartex" xmlns:cx3="http://schemas.microsoft.com/office/drawing/2016/5/9/chartex" xmlns:cx4="http://schemas.microsoft.com/office/drawing/2016/5/10/chartex" xmlns:cx5="http://schemas.microsoft.com/office/drawing/2016/5/11/chartex" xmlns:cx6="http://schemas.microsoft.com/office/drawing/2016/5/12/chartex" xmlns:cx7="http://schemas.microsoft.com/office/drawing/2016/5/13/chartex" xmlns:cx8="http://schemas.microsoft.com/office/drawing/2016/5/14/chartex" xmlns:mc="http://schemas.openxmlformats.org/markup-compatibility/2006" xmlns:aink="http://schemas.microsoft.com/office/drawing/2016/ink" xmlns:am3d="http://schemas.microsoft.com/office/drawing/2017/model3d" xmlns:o="urn:schemas-microsoft-com:office:office" xmlns:oel="http://schemas.microsoft.com/office/2019/extlst" xmlns:r="http://schemas.openxmlformats.org/officeDocument/2006/relationships" xmlns:m="http://schemas.openxmlformats.org/officeDocument/2006/math" xmlns:v="urn:schemas-microsoft-com:vml" xmlns:wp14="http://schemas.microsoft.com/office/word/2010/wordprocessingDrawing" xmlns:wp="http://schemas.openxmlformats.org/drawingml/2006/wordprocessingDrawing" xmlns:w10="urn:schemas-microsoft-com:office:word" xmlns:w="http://schemas.openxmlformats.org/wordprocessingml/2006/main" xmlns:w14="http://schemas.microsoft.com/office/word/2010/wordml" xmlns:w15="http://schemas.microsoft.com/office/word/2012/wordml" xmlns:w16cex="http://schemas.microsoft.com/office/word/2018/wordml/cex" xmlns:w16cid="http://schemas.microsoft.com/office/word/2016/wordml/cid" xmlns:w16="http://schemas.microsoft.com/office/word/2018/wordml" xmlns:w16du="http://schemas.microsoft.com/office/word/2023/wordml/word16du" xmlns:w16sdtdh="http://schemas.microsoft.com/office/word/2020/wordml/sdtdatahash" xmlns:w16se="http://schemas.microsoft.com/office/word/2015/wordml/symex" xmlns:wpg="http://schemas.microsoft.com/office/word/2010/wordprocessingGroup" xmlns:wpi="http://schemas.microsoft.com/office/word/2010/wordprocessingInk" xmlns:wne="http://schemas.microsoft.com/office/word/2006/wordml" xmlns:wps="http://schemas.microsoft.com/office/word/2010/wordprocessingShape" mc:Ignorable="w14 w15 w16se w16cid w16 w16cex w16sdtdh w16du wp14">
   <w:endnote w:type="separator" w:id="-1">
     <w:p>
       <w:pPr>
@@ -244,7 +277,7 @@
 </file>
 
 <file path=word/footer1.xml><?xml version="1.0" encoding="utf-8"?>
-<w:ftr xmlns:wpc="http://schemas.microsoft.com/office/word/2010/wordprocessingCanvas" xmlns:cx="http://schemas.microsoft.com/office/drawing/2014/chartex" xmlns:cx1="http://schemas.microsoft.com/office/drawing/2015/9/8/chartex" xmlns:cx2="http://schemas.microsoft.com/office/drawing/2015/10/21/chartex" xmlns:cx3="http://schemas.microsoft.com/office/drawing/2016/5/9/chartex" xmlns:cx4="http://schemas.microsoft.com/office/drawing/2016/5/10/chartex" xmlns:cx5="http://schemas.microsoft.com/office/drawing/2016/5/11/chartex" xmlns:cx6="http://schemas.microsoft.com/office/drawing/2016/5/12/chartex" xmlns:cx7="http://schemas.microsoft.com/office/drawing/2016/5/13/chartex" xmlns:cx8="http://schemas.microsoft.com/office/drawing/2016/5/14/chartex" xmlns:mc="http://schemas.openxmlformats.org/markup-compatibility/2006" xmlns:aink="http://schemas.microsoft.com/office/drawing/2016/ink" xmlns:am3d="http://schemas.microsoft.com/office/drawing/2017/model3d" xmlns:o="urn:schemas-microsoft-com:office:office" xmlns:oel="http://schemas.microsoft.com/office/2019/extlst" xmlns:r="http://schemas.openxmlformats.org/officeDocument/2006/relationships" xmlns:m="http://schemas.openxmlformats.org/officeDocument/2006/math" xmlns:v="urn:schemas-microsoft-com:vml" xmlns:wp14="http://schemas.microsoft.com/office/word/2010/wordprocessingDrawing" xmlns:wp="http://schemas.openxmlformats.org/drawingml/2006/wordprocessingDrawing" xmlns:w10="urn:schemas-microsoft-com:office:word" xmlns:w="http://schemas.openxmlformats.org/wordprocessingml/2006/main" xmlns:w14="http://schemas.microsoft.com/office/word/2010/wordml" xmlns:w15="http://schemas.microsoft.com/office/word/2012/wordml" xmlns:w16cex="http://schemas.microsoft.com/office/word/2018/wordml/cex" xmlns:w16cid="http://schemas.microsoft.com/office/word/2016/wordml/cid" xmlns:w16="http://schemas.microsoft.com/office/word/2018/wordml" xmlns:w16sdtdh="http://schemas.microsoft.com/office/word/2020/wordml/sdtdatahash" xmlns:w16se="http://schemas.microsoft.com/office/word/2015/wordml/symex" xmlns:wpg="http://schemas.microsoft.com/office/word/2010/wordprocessingGroup" xmlns:wpi="http://schemas.microsoft.com/office/word/2010/wordprocessingInk" xmlns:wne="http://schemas.microsoft.com/office/word/2006/wordml" xmlns:wps="http://schemas.microsoft.com/office/word/2010/wordprocessingShape" mc:Ignorable="w14 w15 w16se w16cid w16 w16cex w16sdtdh wp14">
+<w:ftr xmlns:wpc="http://schemas.microsoft.com/office/word/2010/wordprocessingCanvas" xmlns:cx="http://schemas.microsoft.com/office/drawing/2014/chartex" xmlns:cx1="http://schemas.microsoft.com/office/drawing/2015/9/8/chartex" xmlns:cx2="http://schemas.microsoft.com/office/drawing/2015/10/21/chartex" xmlns:cx3="http://schemas.microsoft.com/office/drawing/2016/5/9/chartex" xmlns:cx4="http://schemas.microsoft.com/office/drawing/2016/5/10/chartex" xmlns:cx5="http://schemas.microsoft.com/office/drawing/2016/5/11/chartex" xmlns:cx6="http://schemas.microsoft.com/office/drawing/2016/5/12/chartex" xmlns:cx7="http://schemas.microsoft.com/office/drawing/2016/5/13/chartex" xmlns:cx8="http://schemas.microsoft.com/office/drawing/2016/5/14/chartex" xmlns:mc="http://schemas.openxmlformats.org/markup-compatibility/2006" xmlns:aink="http://schemas.microsoft.com/office/drawing/2016/ink" xmlns:am3d="http://schemas.microsoft.com/office/drawing/2017/model3d" xmlns:o="urn:schemas-microsoft-com:office:office" xmlns:oel="http://schemas.microsoft.com/office/2019/extlst" xmlns:r="http://schemas.openxmlformats.org/officeDocument/2006/relationships" xmlns:m="http://schemas.openxmlformats.org/officeDocument/2006/math" xmlns:v="urn:schemas-microsoft-com:vml" xmlns:wp14="http://schemas.microsoft.com/office/word/2010/wordprocessingDrawing" xmlns:wp="http://schemas.openxmlformats.org/drawingml/2006/wordprocessingDrawing" xmlns:w10="urn:schemas-microsoft-com:office:word" xmlns:w="http://schemas.openxmlformats.org/wordprocessingml/2006/main" xmlns:w14="http://schemas.microsoft.com/office/word/2010/wordml" xmlns:w15="http://schemas.microsoft.com/office/word/2012/wordml" xmlns:w16cex="http://schemas.microsoft.com/office/word/2018/wordml/cex" xmlns:w16cid="http://schemas.microsoft.com/office/word/2016/wordml/cid" xmlns:w16="http://schemas.microsoft.com/office/word/2018/wordml" xmlns:w16du="http://schemas.microsoft.com/office/word/2023/wordml/word16du" xmlns:w16sdtdh="http://schemas.microsoft.com/office/word/2020/wordml/sdtdatahash" xmlns:w16se="http://schemas.microsoft.com/office/word/2015/wordml/symex" xmlns:wpg="http://schemas.microsoft.com/office/word/2010/wordprocessingGroup" xmlns:wpi="http://schemas.microsoft.com/office/word/2010/wordprocessingInk" xmlns:wne="http://schemas.microsoft.com/office/word/2006/wordml" xmlns:wps="http://schemas.microsoft.com/office/word/2010/wordprocessingShape" mc:Ignorable="w14 w15 w16se w16cid w16 w16cex w16sdtdh w16du wp14">
   <w:p>
     <w:pPr>
       <w:pStyle w:val="footerstyle"/>
@@ -257,7 +290,7 @@
 </file>
 
 <file path=word/footnotes.xml><?xml version="1.0" encoding="utf-8"?>
-<w:footnotes xmlns:wpc="http://schemas.microsoft.com/office/word/2010/wordprocessingCanvas" xmlns:cx="http://schemas.microsoft.com/office/drawing/2014/chartex" xmlns:cx1="http://schemas.microsoft.com/office/drawing/2015/9/8/chartex" xmlns:cx2="http://schemas.microsoft.com/office/drawing/2015/10/21/chartex" xmlns:cx3="http://schemas.microsoft.com/office/drawing/2016/5/9/chartex" xmlns:cx4="http://schemas.microsoft.com/office/drawing/2016/5/10/chartex" xmlns:cx5="http://schemas.microsoft.com/office/drawing/2016/5/11/chartex" xmlns:cx6="http://schemas.microsoft.com/office/drawing/2016/5/12/chartex" xmlns:cx7="http://schemas.microsoft.com/office/drawing/2016/5/13/chartex" xmlns:cx8="http://schemas.microsoft.com/office/drawing/2016/5/14/chartex" xmlns:mc="http://schemas.openxmlformats.org/markup-compatibility/2006" xmlns:aink="http://schemas.microsoft.com/office/drawing/2016/ink" xmlns:am3d="http://schemas.microsoft.com/office/drawing/2017/model3d" xmlns:o="urn:schemas-microsoft-com:office:office" xmlns:oel="http://schemas.microsoft.com/office/2019/extlst" xmlns:r="http://schemas.openxmlformats.org/officeDocument/2006/relationships" xmlns:m="http://schemas.openxmlformats.org/officeDocument/2006/math" xmlns:v="urn:schemas-microsoft-com:vml" xmlns:wp14="http://schemas.microsoft.com/office/word/2010/wordprocessingDrawing" xmlns:wp="http://schemas.openxmlformats.org/drawingml/2006/wordprocessingDrawing" xmlns:w10="urn:schemas-microsoft-com:office:word" xmlns:w="http://schemas.openxmlformats.org/wordprocessingml/2006/main" xmlns:w14="http://schemas.microsoft.com/office/word/2010/wordml" xmlns:w15="http://schemas.microsoft.com/office/word/2012/wordml" xmlns:w16cex="http://schemas.microsoft.com/office/word/2018/wordml/cex" xmlns:w16cid="http://schemas.microsoft.com/office/word/2016/wordml/cid" xmlns:w16="http://schemas.microsoft.com/office/word/2018/wordml" xmlns:w16sdtdh="http://schemas.microsoft.com/office/word/2020/wordml/sdtdatahash" xmlns:w16se="http://schemas.microsoft.com/office/word/2015/wordml/symex" xmlns:wpg="http://schemas.microsoft.com/office/word/2010/wordprocessingGroup" xmlns:wpi="http://schemas.microsoft.com/office/word/2010/wordprocessingInk" xmlns:wne="http://schemas.microsoft.com/office/word/2006/wordml" xmlns:wps="http://schemas.microsoft.com/office/word/2010/wordprocessingShape" mc:Ignorable="w14 w15 w16se w16cid w16 w16cex w16sdtdh wp14">
+<w:footnotes xmlns:wpc="http://schemas.microsoft.com/office/word/2010/wordprocessingCanvas" xmlns:cx="http://schemas.microsoft.com/office/drawing/2014/chartex" xmlns:cx1="http://schemas.microsoft.com/office/drawing/2015/9/8/chartex" xmlns:cx2="http://schemas.microsoft.com/office/drawing/2015/10/21/chartex" xmlns:cx3="http://schemas.microsoft.com/office/drawing/2016/5/9/chartex" xmlns:cx4="http://schemas.microsoft.com/office/drawing/2016/5/10/chartex" xmlns:cx5="http://schemas.microsoft.com/office/drawing/2016/5/11/chartex" xmlns:cx6="http://schemas.microsoft.com/office/drawing/2016/5/12/chartex" xmlns:cx7="http://schemas.microsoft.com/office/drawing/2016/5/13/chartex" xmlns:cx8="http://schemas.microsoft.com/office/drawing/2016/5/14/chartex" xmlns:mc="http://schemas.openxmlformats.org/markup-compatibility/2006" xmlns:aink="http://schemas.microsoft.com/office/drawing/2016/ink" xmlns:am3d="http://schemas.microsoft.com/office/drawing/2017/model3d" xmlns:o="urn:schemas-microsoft-com:office:office" xmlns:oel="http://schemas.microsoft.com/office/2019/extlst" xmlns:r="http://schemas.openxmlformats.org/officeDocument/2006/relationships" xmlns:m="http://schemas.openxmlformats.org/officeDocument/2006/math" xmlns:v="urn:schemas-microsoft-com:vml" xmlns:wp14="http://schemas.microsoft.com/office/word/2010/wordprocessingDrawing" xmlns:wp="http://schemas.openxmlformats.org/drawingml/2006/wordprocessingDrawing" xmlns:w10="urn:schemas-microsoft-com:office:word" xmlns:w="http://schemas.openxmlformats.org/wordprocessingml/2006/main" xmlns:w14="http://schemas.microsoft.com/office/word/2010/wordml" xmlns:w15="http://schemas.microsoft.com/office/word/2012/wordml" xmlns:w16cex="http://schemas.microsoft.com/office/word/2018/wordml/cex" xmlns:w16cid="http://schemas.microsoft.com/office/word/2016/wordml/cid" xmlns:w16="http://schemas.microsoft.com/office/word/2018/wordml" xmlns:w16du="http://schemas.microsoft.com/office/word/2023/wordml/word16du" xmlns:w16sdtdh="http://schemas.microsoft.com/office/word/2020/wordml/sdtdatahash" xmlns:w16se="http://schemas.microsoft.com/office/word/2015/wordml/symex" xmlns:wpg="http://schemas.microsoft.com/office/word/2010/wordprocessingGroup" xmlns:wpi="http://schemas.microsoft.com/office/word/2010/wordprocessingInk" xmlns:wne="http://schemas.microsoft.com/office/word/2006/wordml" xmlns:wps="http://schemas.microsoft.com/office/word/2010/wordprocessingShape" mc:Ignorable="w14 w15 w16se w16cid w16 w16cex w16sdtdh w16du wp14">
   <w:footnote w:type="separator" w:id="-1">
     <w:p>
       <w:pPr>
@@ -286,7 +319,7 @@
 </file>
 
 <file path=word/numbering.xml><?xml version="1.0" encoding="utf-8"?>
-<w:numbering xmlns:wpc="http://schemas.microsoft.com/office/word/2010/wordprocessingCanvas" xmlns:cx="http://schemas.microsoft.com/office/drawing/2014/chartex" xmlns:cx1="http://schemas.microsoft.com/office/drawing/2015/9/8/chartex" xmlns:cx2="http://schemas.microsoft.com/office/drawing/2015/10/21/chartex" xmlns:cx3="http://schemas.microsoft.com/office/drawing/2016/5/9/chartex" xmlns:cx4="http://schemas.microsoft.com/office/drawing/2016/5/10/chartex" xmlns:cx5="http://schemas.microsoft.com/office/drawing/2016/5/11/chartex" xmlns:cx6="http://schemas.microsoft.com/office/drawing/2016/5/12/chartex" xmlns:cx7="http://schemas.microsoft.com/office/drawing/2016/5/13/chartex" xmlns:cx8="http://schemas.microsoft.com/office/drawing/2016/5/14/chartex" xmlns:mc="http://schemas.openxmlformats.org/markup-compatibility/2006" xmlns:aink="http://schemas.microsoft.com/office/drawing/2016/ink" xmlns:am3d="http://schemas.microsoft.com/office/drawing/2017/model3d" xmlns:o="urn:schemas-microsoft-com:office:office" xmlns:oel="http://schemas.microsoft.com/office/2019/extlst" xmlns:r="http://schemas.openxmlformats.org/officeDocument/2006/relationships" xmlns:m="http://schemas.openxmlformats.org/officeDocument/2006/math" xmlns:v="urn:schemas-microsoft-com:vml" xmlns:wp14="http://schemas.microsoft.com/office/word/2010/wordprocessingDrawing" xmlns:wp="http://schemas.openxmlformats.org/drawingml/2006/wordprocessingDrawing" xmlns:w10="urn:schemas-microsoft-com:office:word" xmlns:w="http://schemas.openxmlformats.org/wordprocessingml/2006/main" xmlns:w14="http://schemas.microsoft.com/office/word/2010/wordml" xmlns:w15="http://schemas.microsoft.com/office/word/2012/wordml" xmlns:w16cex="http://schemas.microsoft.com/office/word/2018/wordml/cex" xmlns:w16cid="http://schemas.microsoft.com/office/word/2016/wordml/cid" xmlns:w16="http://schemas.microsoft.com/office/word/2018/wordml" xmlns:w16sdtdh="http://schemas.microsoft.com/office/word/2020/wordml/sdtdatahash" xmlns:w16se="http://schemas.microsoft.com/office/word/2015/wordml/symex" xmlns:wpg="http://schemas.microsoft.com/office/word/2010/wordprocessingGroup" xmlns:wpi="http://schemas.microsoft.com/office/word/2010/wordprocessingInk" xmlns:wne="http://schemas.microsoft.com/office/word/2006/wordml" xmlns:wps="http://schemas.microsoft.com/office/word/2010/wordprocessingShape" mc:Ignorable="w14 w15 w16se w16cid w16 w16cex w16sdtdh wp14">
+<w:numbering xmlns:wpc="http://schemas.microsoft.com/office/word/2010/wordprocessingCanvas" xmlns:cx="http://schemas.microsoft.com/office/drawing/2014/chartex" xmlns:cx1="http://schemas.microsoft.com/office/drawing/2015/9/8/chartex" xmlns:cx2="http://schemas.microsoft.com/office/drawing/2015/10/21/chartex" xmlns:cx3="http://schemas.microsoft.com/office/drawing/2016/5/9/chartex" xmlns:cx4="http://schemas.microsoft.com/office/drawing/2016/5/10/chartex" xmlns:cx5="http://schemas.microsoft.com/office/drawing/2016/5/11/chartex" xmlns:cx6="http://schemas.microsoft.com/office/drawing/2016/5/12/chartex" xmlns:cx7="http://schemas.microsoft.com/office/drawing/2016/5/13/chartex" xmlns:cx8="http://schemas.microsoft.com/office/drawing/2016/5/14/chartex" xmlns:mc="http://schemas.openxmlformats.org/markup-compatibility/2006" xmlns:aink="http://schemas.microsoft.com/office/drawing/2016/ink" xmlns:am3d="http://schemas.microsoft.com/office/drawing/2017/model3d" xmlns:o="urn:schemas-microsoft-com:office:office" xmlns:oel="http://schemas.microsoft.com/office/2019/extlst" xmlns:r="http://schemas.openxmlformats.org/officeDocument/2006/relationships" xmlns:m="http://schemas.openxmlformats.org/officeDocument/2006/math" xmlns:v="urn:schemas-microsoft-com:vml" xmlns:wp14="http://schemas.microsoft.com/office/word/2010/wordprocessingDrawing" xmlns:wp="http://schemas.openxmlformats.org/drawingml/2006/wordprocessingDrawing" xmlns:w10="urn:schemas-microsoft-com:office:word" xmlns:w="http://schemas.openxmlformats.org/wordprocessingml/2006/main" xmlns:w14="http://schemas.microsoft.com/office/word/2010/wordml" xmlns:w15="http://schemas.microsoft.com/office/word/2012/wordml" xmlns:w16cex="http://schemas.microsoft.com/office/word/2018/wordml/cex" xmlns:w16cid="http://schemas.microsoft.com/office/word/2016/wordml/cid" xmlns:w16="http://schemas.microsoft.com/office/word/2018/wordml" xmlns:w16du="http://schemas.microsoft.com/office/word/2023/wordml/word16du" xmlns:w16sdtdh="http://schemas.microsoft.com/office/word/2020/wordml/sdtdatahash" xmlns:w16se="http://schemas.microsoft.com/office/word/2015/wordml/symex" xmlns:wpg="http://schemas.microsoft.com/office/word/2010/wordprocessingGroup" xmlns:wpi="http://schemas.microsoft.com/office/word/2010/wordprocessingInk" xmlns:wne="http://schemas.microsoft.com/office/word/2006/wordml" xmlns:wps="http://schemas.microsoft.com/office/word/2010/wordprocessingShape" mc:Ignorable="w14 w15 w16se w16cid w16 w16cex w16sdtdh w16du wp14">
   <w:abstractNum w:abstractNumId="0" w15:restartNumberingAfterBreak="0">
     <w:nsid w:val="FFFFFF7C"/>
     <w:multiLevelType w:val="singleLevel"/>
@@ -328,7 +361,7 @@
     <w:lvl w:ilvl="0">
       <w:start w:val="1"/>
       <w:numFmt w:val="decimal"/>
-      <w:pStyle w:val="ListNumber3"/>
+      <w:pStyle w:val="Listenumros3"/>
       <w:lvlText w:val="%1."/>
       <w:lvlJc w:val="left"/>
       <w:pPr>
@@ -346,7 +379,7 @@
     <w:lvl w:ilvl="0">
       <w:start w:val="1"/>
       <w:numFmt w:val="decimal"/>
-      <w:pStyle w:val="ListNumber2"/>
+      <w:pStyle w:val="Listenumros2"/>
       <w:lvlText w:val="%1."/>
       <w:lvlJc w:val="left"/>
       <w:pPr>
@@ -384,7 +417,7 @@
     <w:lvl w:ilvl="0">
       <w:start w:val="1"/>
       <w:numFmt w:val="bullet"/>
-      <w:pStyle w:val="ListBullet3"/>
+      <w:pStyle w:val="Listepuces3"/>
       <w:lvlText w:val=""/>
       <w:lvlJc w:val="left"/>
       <w:pPr>
@@ -405,7 +438,7 @@
     <w:lvl w:ilvl="0">
       <w:start w:val="1"/>
       <w:numFmt w:val="bullet"/>
-      <w:pStyle w:val="ListBullet2"/>
+      <w:pStyle w:val="Listepuces2"/>
       <w:lvlText w:val=""/>
       <w:lvlJc w:val="left"/>
       <w:pPr>
@@ -426,7 +459,7 @@
     <w:lvl w:ilvl="0">
       <w:start w:val="1"/>
       <w:numFmt w:val="decimal"/>
-      <w:pStyle w:val="ListNumber"/>
+      <w:pStyle w:val="Listenumros"/>
       <w:lvlText w:val="%1."/>
       <w:lvlJc w:val="left"/>
       <w:pPr>
@@ -444,7 +477,7 @@
     <w:lvl w:ilvl="0">
       <w:start w:val="1"/>
       <w:numFmt w:val="bullet"/>
-      <w:pStyle w:val="ListBullet"/>
+      <w:pStyle w:val="Listepuces"/>
       <w:lvlText w:val=""/>
       <w:lvlJc w:val="left"/>
       <w:pPr>
@@ -810,7 +843,7 @@
 </file>
 
 <file path=word/styles.xml><?xml version="1.0" encoding="utf-8"?>
-<w:styles xmlns:mc="http://schemas.openxmlformats.org/markup-compatibility/2006" xmlns:r="http://schemas.openxmlformats.org/officeDocument/2006/relationships" xmlns:w="http://schemas.openxmlformats.org/wordprocessingml/2006/main" xmlns:w14="http://schemas.microsoft.com/office/word/2010/wordml" xmlns:w15="http://schemas.microsoft.com/office/word/2012/wordml" xmlns:w16cex="http://schemas.microsoft.com/office/word/2018/wordml/cex" xmlns:w16cid="http://schemas.microsoft.com/office/word/2016/wordml/cid" xmlns:w16="http://schemas.microsoft.com/office/word/2018/wordml" xmlns:w16sdtdh="http://schemas.microsoft.com/office/word/2020/wordml/sdtdatahash" xmlns:w16se="http://schemas.microsoft.com/office/word/2015/wordml/symex" mc:Ignorable="w14 w15 w16se w16cid w16 w16cex w16sdtdh">
+<w:styles xmlns:mc="http://schemas.openxmlformats.org/markup-compatibility/2006" xmlns:r="http://schemas.openxmlformats.org/officeDocument/2006/relationships" xmlns:w="http://schemas.openxmlformats.org/wordprocessingml/2006/main" xmlns:w14="http://schemas.microsoft.com/office/word/2010/wordml" xmlns:w15="http://schemas.microsoft.com/office/word/2012/wordml" xmlns:w16cex="http://schemas.microsoft.com/office/word/2018/wordml/cex" xmlns:w16cid="http://schemas.microsoft.com/office/word/2016/wordml/cid" xmlns:w16="http://schemas.microsoft.com/office/word/2018/wordml" xmlns:w16du="http://schemas.microsoft.com/office/word/2023/wordml/word16du" xmlns:w16sdtdh="http://schemas.microsoft.com/office/word/2020/wordml/sdtdatahash" xmlns:w16se="http://schemas.microsoft.com/office/word/2015/wordml/symex" mc:Ignorable="w14 w15 w16se w16cid w16 w16cex w16sdtdh w16du">
   <w:docDefaults>
     <w:rPrDefault>
       <w:rPr>
@@ -1090,7 +1123,7 @@
     <w:lsdException w:name="Subtle Emphasis" w:uiPriority="19" w:qFormat="1"/>
     <w:lsdException w:name="Intense Emphasis" w:uiPriority="21" w:qFormat="1"/>
     <w:lsdException w:name="Subtle Reference" w:uiPriority="31" w:qFormat="1"/>
-    <w:lsdException w:name="Intense Reference" w:uiPriority="32" w:qFormat="1"/>
+    <w:lsdException w:name="Intense Reference" w:uiPriority="32"/>
     <w:lsdException w:name="Book Title" w:uiPriority="33" w:qFormat="1"/>
     <w:lsdException w:name="Bibliography" w:semiHidden="1" w:uiPriority="37" w:unhideWhenUsed="1"/>
     <w:lsdException w:name="TOC Heading" w:semiHidden="1" w:uiPriority="39" w:unhideWhenUsed="1" w:qFormat="1"/>
@@ -1210,11 +1243,11 @@
       <w:color w:val="000000" w:themeColor="text1"/>
     </w:rPr>
   </w:style>
-  <w:style w:type="paragraph" w:styleId="Heading1">
+  <w:style w:type="paragraph" w:styleId="Titre1">
     <w:name w:val="heading 1"/>
     <w:basedOn w:val="Normal"/>
     <w:next w:val="Normal"/>
-    <w:link w:val="Heading1Char"/>
+    <w:link w:val="Titre1Car"/>
     <w:uiPriority w:val="9"/>
     <w:qFormat/>
     <w:rsid w:val="00756B6E"/>
@@ -1233,11 +1266,11 @@
       <w:szCs w:val="28"/>
     </w:rPr>
   </w:style>
-  <w:style w:type="paragraph" w:styleId="Heading2">
+  <w:style w:type="paragraph" w:styleId="Titre2">
     <w:name w:val="heading 2"/>
     <w:basedOn w:val="Normal"/>
     <w:next w:val="Normal"/>
-    <w:link w:val="Heading2Char"/>
+    <w:link w:val="Titre2Car"/>
     <w:uiPriority w:val="9"/>
     <w:unhideWhenUsed/>
     <w:qFormat/>
@@ -1257,11 +1290,11 @@
       <w:szCs w:val="26"/>
     </w:rPr>
   </w:style>
-  <w:style w:type="paragraph" w:styleId="Heading3">
+  <w:style w:type="paragraph" w:styleId="Titre3">
     <w:name w:val="heading 3"/>
     <w:basedOn w:val="Normal"/>
     <w:next w:val="Normal"/>
-    <w:link w:val="Heading3Char"/>
+    <w:link w:val="Titre3Car"/>
     <w:uiPriority w:val="9"/>
     <w:unhideWhenUsed/>
     <w:qFormat/>
@@ -1279,11 +1312,11 @@
       <w:color w:val="4F81BD" w:themeColor="accent1"/>
     </w:rPr>
   </w:style>
-  <w:style w:type="paragraph" w:styleId="Heading4">
+  <w:style w:type="paragraph" w:styleId="Titre4">
     <w:name w:val="heading 4"/>
     <w:basedOn w:val="Normal"/>
     <w:next w:val="Normal"/>
-    <w:link w:val="Heading4Char"/>
+    <w:link w:val="Titre4Car"/>
     <w:uiPriority w:val="9"/>
     <w:semiHidden/>
     <w:unhideWhenUsed/>
@@ -1304,11 +1337,11 @@
       <w:color w:val="4F81BD" w:themeColor="accent1"/>
     </w:rPr>
   </w:style>
-  <w:style w:type="paragraph" w:styleId="Heading5">
+  <w:style w:type="paragraph" w:styleId="Titre5">
     <w:name w:val="heading 5"/>
     <w:basedOn w:val="Normal"/>
     <w:next w:val="Normal"/>
-    <w:link w:val="Heading5Char"/>
+    <w:link w:val="Titre5Car"/>
     <w:uiPriority w:val="9"/>
     <w:semiHidden/>
     <w:unhideWhenUsed/>
@@ -1325,11 +1358,11 @@
       <w:color w:val="243F60" w:themeColor="accent1" w:themeShade="7F"/>
     </w:rPr>
   </w:style>
-  <w:style w:type="paragraph" w:styleId="Heading6">
+  <w:style w:type="paragraph" w:styleId="Titre6">
     <w:name w:val="heading 6"/>
     <w:basedOn w:val="Normal"/>
     <w:next w:val="Normal"/>
-    <w:link w:val="Heading6Char"/>
+    <w:link w:val="Titre6Car"/>
     <w:uiPriority w:val="9"/>
     <w:semiHidden/>
     <w:unhideWhenUsed/>
@@ -1348,11 +1381,11 @@
       <w:color w:val="243F60" w:themeColor="accent1" w:themeShade="7F"/>
     </w:rPr>
   </w:style>
-  <w:style w:type="paragraph" w:styleId="Heading7">
+  <w:style w:type="paragraph" w:styleId="Titre7">
     <w:name w:val="heading 7"/>
     <w:basedOn w:val="Normal"/>
     <w:next w:val="Normal"/>
-    <w:link w:val="Heading7Char"/>
+    <w:link w:val="Titre7Car"/>
     <w:uiPriority w:val="9"/>
     <w:semiHidden/>
     <w:unhideWhenUsed/>
@@ -1371,11 +1404,11 @@
       <w:color w:val="404040" w:themeColor="text1" w:themeTint="BF"/>
     </w:rPr>
   </w:style>
-  <w:style w:type="paragraph" w:styleId="Heading8">
+  <w:style w:type="paragraph" w:styleId="Titre8">
     <w:name w:val="heading 8"/>
     <w:basedOn w:val="Normal"/>
     <w:next w:val="Normal"/>
-    <w:link w:val="Heading8Char"/>
+    <w:link w:val="Titre8Car"/>
     <w:uiPriority w:val="9"/>
     <w:semiHidden/>
     <w:unhideWhenUsed/>
@@ -1394,11 +1427,11 @@
       <w:szCs w:val="20"/>
     </w:rPr>
   </w:style>
-  <w:style w:type="paragraph" w:styleId="Heading9">
+  <w:style w:type="paragraph" w:styleId="Titre9">
     <w:name w:val="heading 9"/>
     <w:basedOn w:val="Normal"/>
     <w:next w:val="Normal"/>
-    <w:link w:val="Heading9Char"/>
+    <w:link w:val="Titre9Car"/>
     <w:uiPriority w:val="9"/>
     <w:semiHidden/>
     <w:unhideWhenUsed/>
@@ -1419,13 +1452,12 @@
       <w:szCs w:val="20"/>
     </w:rPr>
   </w:style>
-  <w:style w:type="character" w:default="1" w:styleId="DefaultParagraphFont">
+  <w:style w:type="character" w:default="1" w:styleId="Policepardfaut">
     <w:name w:val="Default Paragraph Font"/>
     <w:uiPriority w:val="1"/>
-    <w:semiHidden/>
     <w:unhideWhenUsed/>
   </w:style>
-  <w:style w:type="table" w:default="1" w:styleId="TableNormal">
+  <w:style w:type="table" w:default="1" w:styleId="TableauNormal">
     <w:name w:val="Normal Table"/>
     <w:uiPriority w:val="99"/>
     <w:semiHidden/>
@@ -1440,16 +1472,16 @@
       </w:tblCellMar>
     </w:tblPr>
   </w:style>
-  <w:style w:type="numbering" w:default="1" w:styleId="NoList">
+  <w:style w:type="numbering" w:default="1" w:styleId="Aucuneliste">
     <w:name w:val="No List"/>
     <w:uiPriority w:val="99"/>
     <w:semiHidden/>
     <w:unhideWhenUsed/>
   </w:style>
-  <w:style w:type="paragraph" w:styleId="Header">
+  <w:style w:type="paragraph" w:styleId="En-tte">
     <w:name w:val="header"/>
     <w:basedOn w:val="Normal"/>
-    <w:link w:val="HeaderChar"/>
+    <w:link w:val="En-tteCar"/>
     <w:uiPriority w:val="99"/>
     <w:unhideWhenUsed/>
     <w:rsid w:val="00E618BF"/>
@@ -1461,17 +1493,17 @@
       <w:spacing w:after="0"/>
     </w:pPr>
   </w:style>
-  <w:style w:type="character" w:customStyle="1" w:styleId="HeaderChar">
-    <w:name w:val="Header Char"/>
-    <w:basedOn w:val="DefaultParagraphFont"/>
-    <w:link w:val="Header"/>
+  <w:style w:type="character" w:customStyle="1" w:styleId="En-tteCar">
+    <w:name w:val="En-tête Car"/>
+    <w:basedOn w:val="Policepardfaut"/>
+    <w:link w:val="En-tte"/>
     <w:uiPriority w:val="99"/>
     <w:rsid w:val="00E618BF"/>
   </w:style>
-  <w:style w:type="paragraph" w:styleId="Footer">
+  <w:style w:type="paragraph" w:styleId="Pieddepage">
     <w:name w:val="footer"/>
     <w:basedOn w:val="Normal"/>
-    <w:link w:val="FooterChar"/>
+    <w:link w:val="PieddepageCar"/>
     <w:uiPriority w:val="99"/>
     <w:unhideWhenUsed/>
     <w:rsid w:val="00E618BF"/>
@@ -1483,26 +1515,29 @@
       <w:spacing w:after="0"/>
     </w:pPr>
   </w:style>
-  <w:style w:type="character" w:customStyle="1" w:styleId="FooterChar">
-    <w:name w:val="Footer Char"/>
-    <w:basedOn w:val="DefaultParagraphFont"/>
-    <w:link w:val="Footer"/>
+  <w:style w:type="character" w:customStyle="1" w:styleId="PieddepageCar">
+    <w:name w:val="Pied de page Car"/>
+    <w:basedOn w:val="Policepardfaut"/>
+    <w:link w:val="Pieddepage"/>
     <w:uiPriority w:val="99"/>
     <w:rsid w:val="00E618BF"/>
   </w:style>
-  <w:style w:type="paragraph" w:styleId="NoSpacing">
+  <w:style w:type="paragraph" w:styleId="Sansinterligne">
     <w:name w:val="No Spacing"/>
+    <w:basedOn w:val="Normal"/>
     <w:uiPriority w:val="1"/>
     <w:qFormat/>
-    <w:rsid w:val="00FC693F"/>
-    <w:pPr>
-      <w:spacing w:after="0" w:line="240" w:lineRule="auto"/>
-    </w:pPr>
-  </w:style>
-  <w:style w:type="character" w:customStyle="1" w:styleId="Heading1Char">
-    <w:name w:val="Heading 1 Char"/>
-    <w:basedOn w:val="DefaultParagraphFont"/>
-    <w:link w:val="Heading1"/>
+    <w:rsid w:val="00236B64"/>
+    <w:pPr>
+      <w:spacing w:after="0"/>
+      <w:ind w:left="0"/>
+      <w:jc w:val="left"/>
+    </w:pPr>
+  </w:style>
+  <w:style w:type="character" w:customStyle="1" w:styleId="Titre1Car">
+    <w:name w:val="Titre 1 Car"/>
+    <w:basedOn w:val="Policepardfaut"/>
+    <w:link w:val="Titre1"/>
     <w:uiPriority w:val="9"/>
     <w:rsid w:val="00756B6E"/>
     <w:rPr>
@@ -1514,10 +1549,10 @@
       <w:shd w:val="clear" w:color="auto" w:fill="FFFFFF"/>
     </w:rPr>
   </w:style>
-  <w:style w:type="character" w:customStyle="1" w:styleId="Heading2Char">
-    <w:name w:val="Heading 2 Char"/>
-    <w:basedOn w:val="DefaultParagraphFont"/>
-    <w:link w:val="Heading2"/>
+  <w:style w:type="character" w:customStyle="1" w:styleId="Titre2Car">
+    <w:name w:val="Titre 2 Car"/>
+    <w:basedOn w:val="Policepardfaut"/>
+    <w:link w:val="Titre2"/>
     <w:uiPriority w:val="9"/>
     <w:rsid w:val="00FC693F"/>
     <w:rPr>
@@ -1529,10 +1564,10 @@
       <w:szCs w:val="26"/>
     </w:rPr>
   </w:style>
-  <w:style w:type="character" w:customStyle="1" w:styleId="Heading3Char">
-    <w:name w:val="Heading 3 Char"/>
-    <w:basedOn w:val="DefaultParagraphFont"/>
-    <w:link w:val="Heading3"/>
+  <w:style w:type="character" w:customStyle="1" w:styleId="Titre3Car">
+    <w:name w:val="Titre 3 Car"/>
+    <w:basedOn w:val="Policepardfaut"/>
+    <w:link w:val="Titre3"/>
     <w:uiPriority w:val="9"/>
     <w:rsid w:val="00FC693F"/>
     <w:rPr>
@@ -1542,11 +1577,11 @@
       <w:color w:val="4F81BD" w:themeColor="accent1"/>
     </w:rPr>
   </w:style>
-  <w:style w:type="paragraph" w:styleId="Title">
+  <w:style w:type="paragraph" w:styleId="Titre">
     <w:name w:val="Title"/>
     <w:basedOn w:val="Normal"/>
     <w:next w:val="Normal"/>
-    <w:link w:val="TitleChar"/>
+    <w:link w:val="TitreCar"/>
     <w:uiPriority w:val="10"/>
     <w:qFormat/>
     <w:rsid w:val="00FC693F"/>
@@ -1566,10 +1601,10 @@
       <w:szCs w:val="52"/>
     </w:rPr>
   </w:style>
-  <w:style w:type="character" w:customStyle="1" w:styleId="TitleChar">
-    <w:name w:val="Title Char"/>
-    <w:basedOn w:val="DefaultParagraphFont"/>
-    <w:link w:val="Title"/>
+  <w:style w:type="character" w:customStyle="1" w:styleId="TitreCar">
+    <w:name w:val="Titre Car"/>
+    <w:basedOn w:val="Policepardfaut"/>
+    <w:link w:val="Titre"/>
     <w:uiPriority w:val="10"/>
     <w:rsid w:val="00FC693F"/>
     <w:rPr>
@@ -1581,19 +1616,19 @@
       <w:szCs w:val="52"/>
     </w:rPr>
   </w:style>
-  <w:style w:type="paragraph" w:styleId="Subtitle">
+  <w:style w:type="paragraph" w:styleId="Sous-titre">
     <w:name w:val="Subtitle"/>
     <w:basedOn w:val="idstyle"/>
     <w:next w:val="Normal"/>
-    <w:link w:val="SubtitleChar"/>
+    <w:link w:val="Sous-titreCar"/>
     <w:uiPriority w:val="11"/>
     <w:qFormat/>
     <w:rsid w:val="001E60B4"/>
   </w:style>
-  <w:style w:type="character" w:customStyle="1" w:styleId="SubtitleChar">
-    <w:name w:val="Subtitle Char"/>
-    <w:basedOn w:val="DefaultParagraphFont"/>
-    <w:link w:val="Subtitle"/>
+  <w:style w:type="character" w:customStyle="1" w:styleId="Sous-titreCar">
+    <w:name w:val="Sous-titre Car"/>
+    <w:basedOn w:val="Policepardfaut"/>
+    <w:link w:val="Sous-titre"/>
     <w:uiPriority w:val="11"/>
     <w:rsid w:val="001E60B4"/>
     <w:rPr>
@@ -1604,7 +1639,7 @@
       <w:shd w:val="clear" w:color="auto" w:fill="FFFFFF"/>
     </w:rPr>
   </w:style>
-  <w:style w:type="paragraph" w:styleId="ListParagraph">
+  <w:style w:type="paragraph" w:styleId="Paragraphedeliste">
     <w:name w:val="List Paragraph"/>
     <w:basedOn w:val="Normal"/>
     <w:uiPriority w:val="34"/>
@@ -1615,10 +1650,10 @@
       <w:contextualSpacing/>
     </w:pPr>
   </w:style>
-  <w:style w:type="paragraph" w:styleId="BodyText">
+  <w:style w:type="paragraph" w:styleId="Corpsdetexte">
     <w:name w:val="Body Text"/>
     <w:basedOn w:val="Normal"/>
-    <w:link w:val="BodyTextChar"/>
+    <w:link w:val="CorpsdetexteCar"/>
     <w:uiPriority w:val="99"/>
     <w:unhideWhenUsed/>
     <w:rsid w:val="00AA1D8D"/>
@@ -1626,17 +1661,17 @@
       <w:spacing w:after="120"/>
     </w:pPr>
   </w:style>
-  <w:style w:type="character" w:customStyle="1" w:styleId="BodyTextChar">
-    <w:name w:val="Body Text Char"/>
-    <w:basedOn w:val="DefaultParagraphFont"/>
-    <w:link w:val="BodyText"/>
+  <w:style w:type="character" w:customStyle="1" w:styleId="CorpsdetexteCar">
+    <w:name w:val="Corps de texte Car"/>
+    <w:basedOn w:val="Policepardfaut"/>
+    <w:link w:val="Corpsdetexte"/>
     <w:uiPriority w:val="99"/>
     <w:rsid w:val="00AA1D8D"/>
   </w:style>
-  <w:style w:type="paragraph" w:styleId="BodyText2">
+  <w:style w:type="paragraph" w:styleId="Corpsdetexte2">
     <w:name w:val="Body Text 2"/>
     <w:basedOn w:val="Normal"/>
-    <w:link w:val="BodyText2Char"/>
+    <w:link w:val="Corpsdetexte2Car"/>
     <w:uiPriority w:val="99"/>
     <w:unhideWhenUsed/>
     <w:rsid w:val="00AA1D8D"/>
@@ -1644,17 +1679,17 @@
       <w:spacing w:after="120" w:line="480" w:lineRule="auto"/>
     </w:pPr>
   </w:style>
-  <w:style w:type="character" w:customStyle="1" w:styleId="BodyText2Char">
-    <w:name w:val="Body Text 2 Char"/>
-    <w:basedOn w:val="DefaultParagraphFont"/>
-    <w:link w:val="BodyText2"/>
+  <w:style w:type="character" w:customStyle="1" w:styleId="Corpsdetexte2Car">
+    <w:name w:val="Corps de texte 2 Car"/>
+    <w:basedOn w:val="Policepardfaut"/>
+    <w:link w:val="Corpsdetexte2"/>
     <w:uiPriority w:val="99"/>
     <w:rsid w:val="00AA1D8D"/>
   </w:style>
-  <w:style w:type="paragraph" w:styleId="BodyText3">
+  <w:style w:type="paragraph" w:styleId="Corpsdetexte3">
     <w:name w:val="Body Text 3"/>
     <w:basedOn w:val="Normal"/>
-    <w:link w:val="BodyText3Char"/>
+    <w:link w:val="Corpsdetexte3Car"/>
     <w:uiPriority w:val="99"/>
     <w:unhideWhenUsed/>
     <w:rsid w:val="00AA1D8D"/>
@@ -1666,10 +1701,10 @@
       <w:szCs w:val="16"/>
     </w:rPr>
   </w:style>
-  <w:style w:type="character" w:customStyle="1" w:styleId="BodyText3Char">
-    <w:name w:val="Body Text 3 Char"/>
-    <w:basedOn w:val="DefaultParagraphFont"/>
-    <w:link w:val="BodyText3"/>
+  <w:style w:type="character" w:customStyle="1" w:styleId="Corpsdetexte3Car">
+    <w:name w:val="Corps de texte 3 Car"/>
+    <w:basedOn w:val="Policepardfaut"/>
+    <w:link w:val="Corpsdetexte3"/>
     <w:uiPriority w:val="99"/>
     <w:rsid w:val="00AA1D8D"/>
     <w:rPr>
@@ -1677,7 +1712,7 @@
       <w:szCs w:val="16"/>
     </w:rPr>
   </w:style>
-  <w:style w:type="paragraph" w:styleId="List">
+  <w:style w:type="paragraph" w:styleId="Liste">
     <w:name w:val="List"/>
     <w:basedOn w:val="Normal"/>
     <w:uiPriority w:val="99"/>
@@ -1688,7 +1723,7 @@
       <w:contextualSpacing/>
     </w:pPr>
   </w:style>
-  <w:style w:type="paragraph" w:styleId="List2">
+  <w:style w:type="paragraph" w:styleId="Liste2">
     <w:name w:val="List 2"/>
     <w:basedOn w:val="Normal"/>
     <w:uiPriority w:val="99"/>
@@ -1699,7 +1734,7 @@
       <w:contextualSpacing/>
     </w:pPr>
   </w:style>
-  <w:style w:type="paragraph" w:styleId="List3">
+  <w:style w:type="paragraph" w:styleId="Liste3">
     <w:name w:val="List 3"/>
     <w:basedOn w:val="Normal"/>
     <w:uiPriority w:val="99"/>
@@ -1710,7 +1745,7 @@
       <w:contextualSpacing/>
     </w:pPr>
   </w:style>
-  <w:style w:type="paragraph" w:styleId="ListBullet">
+  <w:style w:type="paragraph" w:styleId="Listepuces">
     <w:name w:val="List Bullet"/>
     <w:basedOn w:val="Normal"/>
     <w:uiPriority w:val="99"/>
@@ -1723,7 +1758,7 @@
       <w:contextualSpacing/>
     </w:pPr>
   </w:style>
-  <w:style w:type="paragraph" w:styleId="ListBullet2">
+  <w:style w:type="paragraph" w:styleId="Listepuces2">
     <w:name w:val="List Bullet 2"/>
     <w:basedOn w:val="Normal"/>
     <w:uiPriority w:val="99"/>
@@ -1736,7 +1771,7 @@
       <w:contextualSpacing/>
     </w:pPr>
   </w:style>
-  <w:style w:type="paragraph" w:styleId="ListBullet3">
+  <w:style w:type="paragraph" w:styleId="Listepuces3">
     <w:name w:val="List Bullet 3"/>
     <w:basedOn w:val="Normal"/>
     <w:uiPriority w:val="99"/>
@@ -1749,7 +1784,7 @@
       <w:contextualSpacing/>
     </w:pPr>
   </w:style>
-  <w:style w:type="paragraph" w:styleId="ListNumber">
+  <w:style w:type="paragraph" w:styleId="Listenumros">
     <w:name w:val="List Number"/>
     <w:basedOn w:val="Normal"/>
     <w:uiPriority w:val="99"/>
@@ -1762,7 +1797,7 @@
       <w:contextualSpacing/>
     </w:pPr>
   </w:style>
-  <w:style w:type="paragraph" w:styleId="ListNumber2">
+  <w:style w:type="paragraph" w:styleId="Listenumros2">
     <w:name w:val="List Number 2"/>
     <w:basedOn w:val="Normal"/>
     <w:uiPriority w:val="99"/>
@@ -1775,7 +1810,7 @@
       <w:contextualSpacing/>
     </w:pPr>
   </w:style>
-  <w:style w:type="paragraph" w:styleId="ListNumber3">
+  <w:style w:type="paragraph" w:styleId="Listenumros3">
     <w:name w:val="List Number 3"/>
     <w:basedOn w:val="Normal"/>
     <w:uiPriority w:val="99"/>
@@ -1788,7 +1823,7 @@
       <w:contextualSpacing/>
     </w:pPr>
   </w:style>
-  <w:style w:type="paragraph" w:styleId="ListContinue">
+  <w:style w:type="paragraph" w:styleId="Listecontinue">
     <w:name w:val="List Continue"/>
     <w:basedOn w:val="Normal"/>
     <w:uiPriority w:val="99"/>
@@ -1800,7 +1835,7 @@
       <w:contextualSpacing/>
     </w:pPr>
   </w:style>
-  <w:style w:type="paragraph" w:styleId="ListContinue2">
+  <w:style w:type="paragraph" w:styleId="Listecontinue2">
     <w:name w:val="List Continue 2"/>
     <w:basedOn w:val="Normal"/>
     <w:uiPriority w:val="99"/>
@@ -1812,7 +1847,7 @@
       <w:contextualSpacing/>
     </w:pPr>
   </w:style>
-  <w:style w:type="paragraph" w:styleId="ListContinue3">
+  <w:style w:type="paragraph" w:styleId="Listecontinue3">
     <w:name w:val="List Continue 3"/>
     <w:basedOn w:val="Normal"/>
     <w:uiPriority w:val="99"/>
@@ -1824,9 +1859,9 @@
       <w:contextualSpacing/>
     </w:pPr>
   </w:style>
-  <w:style w:type="paragraph" w:styleId="MacroText">
+  <w:style w:type="paragraph" w:styleId="Textedemacro">
     <w:name w:val="macro"/>
-    <w:link w:val="MacroTextChar"/>
+    <w:link w:val="TextedemacroCar"/>
     <w:uiPriority w:val="99"/>
     <w:unhideWhenUsed/>
     <w:rsid w:val="0029639D"/>
@@ -1847,10 +1882,10 @@
       <w:szCs w:val="20"/>
     </w:rPr>
   </w:style>
-  <w:style w:type="character" w:customStyle="1" w:styleId="MacroTextChar">
-    <w:name w:val="Macro Text Char"/>
-    <w:basedOn w:val="DefaultParagraphFont"/>
-    <w:link w:val="MacroText"/>
+  <w:style w:type="character" w:customStyle="1" w:styleId="TextedemacroCar">
+    <w:name w:val="Texte de macro Car"/>
+    <w:basedOn w:val="Policepardfaut"/>
+    <w:link w:val="Textedemacro"/>
     <w:uiPriority w:val="99"/>
     <w:rsid w:val="0029639D"/>
     <w:rPr>
@@ -1859,11 +1894,11 @@
       <w:szCs w:val="20"/>
     </w:rPr>
   </w:style>
-  <w:style w:type="paragraph" w:styleId="Quote">
+  <w:style w:type="paragraph" w:styleId="Citation">
     <w:name w:val="Quote"/>
     <w:basedOn w:val="Normal"/>
     <w:next w:val="Normal"/>
-    <w:link w:val="QuoteChar"/>
+    <w:link w:val="CitationCar"/>
     <w:uiPriority w:val="29"/>
     <w:qFormat/>
     <w:rsid w:val="00FC693F"/>
@@ -1872,10 +1907,10 @@
       <w:iCs/>
     </w:rPr>
   </w:style>
-  <w:style w:type="character" w:customStyle="1" w:styleId="QuoteChar">
-    <w:name w:val="Quote Char"/>
-    <w:basedOn w:val="DefaultParagraphFont"/>
-    <w:link w:val="Quote"/>
+  <w:style w:type="character" w:customStyle="1" w:styleId="CitationCar">
+    <w:name w:val="Citation Car"/>
+    <w:basedOn w:val="Policepardfaut"/>
+    <w:link w:val="Citation"/>
     <w:uiPriority w:val="29"/>
     <w:rsid w:val="00FC693F"/>
     <w:rPr>
@@ -1884,10 +1919,10 @@
       <w:color w:val="000000" w:themeColor="text1"/>
     </w:rPr>
   </w:style>
-  <w:style w:type="character" w:customStyle="1" w:styleId="Heading4Char">
-    <w:name w:val="Heading 4 Char"/>
-    <w:basedOn w:val="DefaultParagraphFont"/>
-    <w:link w:val="Heading4"/>
+  <w:style w:type="character" w:customStyle="1" w:styleId="Titre4Car">
+    <w:name w:val="Titre 4 Car"/>
+    <w:basedOn w:val="Policepardfaut"/>
+    <w:link w:val="Titre4"/>
     <w:uiPriority w:val="9"/>
     <w:semiHidden/>
     <w:rsid w:val="00FC693F"/>
@@ -1900,10 +1935,10 @@
       <w:color w:val="4F81BD" w:themeColor="accent1"/>
     </w:rPr>
   </w:style>
-  <w:style w:type="character" w:customStyle="1" w:styleId="Heading5Char">
-    <w:name w:val="Heading 5 Char"/>
-    <w:basedOn w:val="DefaultParagraphFont"/>
-    <w:link w:val="Heading5"/>
+  <w:style w:type="character" w:customStyle="1" w:styleId="Titre5Car">
+    <w:name w:val="Titre 5 Car"/>
+    <w:basedOn w:val="Policepardfaut"/>
+    <w:link w:val="Titre5"/>
     <w:uiPriority w:val="9"/>
     <w:semiHidden/>
     <w:rsid w:val="00FC693F"/>
@@ -1912,10 +1947,10 @@
       <w:color w:val="243F60" w:themeColor="accent1" w:themeShade="7F"/>
     </w:rPr>
   </w:style>
-  <w:style w:type="character" w:customStyle="1" w:styleId="Heading6Char">
-    <w:name w:val="Heading 6 Char"/>
-    <w:basedOn w:val="DefaultParagraphFont"/>
-    <w:link w:val="Heading6"/>
+  <w:style w:type="character" w:customStyle="1" w:styleId="Titre6Car">
+    <w:name w:val="Titre 6 Car"/>
+    <w:basedOn w:val="Policepardfaut"/>
+    <w:link w:val="Titre6"/>
     <w:uiPriority w:val="9"/>
     <w:semiHidden/>
     <w:rsid w:val="00FC693F"/>
@@ -1926,10 +1961,10 @@
       <w:color w:val="243F60" w:themeColor="accent1" w:themeShade="7F"/>
     </w:rPr>
   </w:style>
-  <w:style w:type="character" w:customStyle="1" w:styleId="Heading7Char">
-    <w:name w:val="Heading 7 Char"/>
-    <w:basedOn w:val="DefaultParagraphFont"/>
-    <w:link w:val="Heading7"/>
+  <w:style w:type="character" w:customStyle="1" w:styleId="Titre7Car">
+    <w:name w:val="Titre 7 Car"/>
+    <w:basedOn w:val="Policepardfaut"/>
+    <w:link w:val="Titre7"/>
     <w:uiPriority w:val="9"/>
     <w:semiHidden/>
     <w:rsid w:val="00FC693F"/>
@@ -1940,10 +1975,10 @@
       <w:color w:val="404040" w:themeColor="text1" w:themeTint="BF"/>
     </w:rPr>
   </w:style>
-  <w:style w:type="character" w:customStyle="1" w:styleId="Heading8Char">
-    <w:name w:val="Heading 8 Char"/>
-    <w:basedOn w:val="DefaultParagraphFont"/>
-    <w:link w:val="Heading8"/>
+  <w:style w:type="character" w:customStyle="1" w:styleId="Titre8Car">
+    <w:name w:val="Titre 8 Car"/>
+    <w:basedOn w:val="Policepardfaut"/>
+    <w:link w:val="Titre8"/>
     <w:uiPriority w:val="9"/>
     <w:semiHidden/>
     <w:rsid w:val="00FC693F"/>
@@ -1954,10 +1989,10 @@
       <w:szCs w:val="20"/>
     </w:rPr>
   </w:style>
-  <w:style w:type="character" w:customStyle="1" w:styleId="Heading9Char">
-    <w:name w:val="Heading 9 Char"/>
-    <w:basedOn w:val="DefaultParagraphFont"/>
-    <w:link w:val="Heading9"/>
+  <w:style w:type="character" w:customStyle="1" w:styleId="Titre9Car">
+    <w:name w:val="Titre 9 Car"/>
+    <w:basedOn w:val="Policepardfaut"/>
+    <w:link w:val="Titre9"/>
     <w:uiPriority w:val="9"/>
     <w:semiHidden/>
     <w:rsid w:val="00FC693F"/>
@@ -1970,7 +2005,7 @@
       <w:szCs w:val="20"/>
     </w:rPr>
   </w:style>
-  <w:style w:type="paragraph" w:styleId="Caption">
+  <w:style w:type="paragraph" w:styleId="Lgende">
     <w:name w:val="caption"/>
     <w:basedOn w:val="Normal"/>
     <w:next w:val="Normal"/>
@@ -1987,7 +2022,7 @@
       <w:szCs w:val="18"/>
     </w:rPr>
   </w:style>
-  <w:style w:type="character" w:styleId="Strong">
+  <w:style w:type="character" w:styleId="lev">
     <w:name w:val="Strong"/>
     <w:uiPriority w:val="22"/>
     <w:qFormat/>
@@ -1996,9 +2031,9 @@
       <w:b/>
     </w:rPr>
   </w:style>
-  <w:style w:type="character" w:styleId="Emphasis">
+  <w:style w:type="character" w:styleId="Accentuation">
     <w:name w:val="Emphasis"/>
-    <w:basedOn w:val="DefaultParagraphFont"/>
+    <w:basedOn w:val="Policepardfaut"/>
     <w:uiPriority w:val="20"/>
     <w:qFormat/>
     <w:rsid w:val="00FC693F"/>
@@ -2007,11 +2042,11 @@
       <w:iCs/>
     </w:rPr>
   </w:style>
-  <w:style w:type="paragraph" w:styleId="IntenseQuote">
+  <w:style w:type="paragraph" w:styleId="Citationintense">
     <w:name w:val="Intense Quote"/>
     <w:basedOn w:val="Normal"/>
     <w:next w:val="Normal"/>
-    <w:link w:val="IntenseQuoteChar"/>
+    <w:link w:val="CitationintenseCar"/>
     <w:uiPriority w:val="30"/>
     <w:qFormat/>
     <w:rsid w:val="00FC693F"/>
@@ -2030,10 +2065,10 @@
       <w:color w:val="4F81BD" w:themeColor="accent1"/>
     </w:rPr>
   </w:style>
-  <w:style w:type="character" w:customStyle="1" w:styleId="IntenseQuoteChar">
-    <w:name w:val="Intense Quote Char"/>
-    <w:basedOn w:val="DefaultParagraphFont"/>
-    <w:link w:val="IntenseQuote"/>
+  <w:style w:type="character" w:customStyle="1" w:styleId="CitationintenseCar">
+    <w:name w:val="Citation intense Car"/>
+    <w:basedOn w:val="Policepardfaut"/>
+    <w:link w:val="Citationintense"/>
     <w:uiPriority w:val="30"/>
     <w:rsid w:val="00FC693F"/>
     <w:rPr>
@@ -2044,9 +2079,9 @@
       <w:color w:val="4F81BD" w:themeColor="accent1"/>
     </w:rPr>
   </w:style>
-  <w:style w:type="character" w:styleId="SubtleEmphasis">
+  <w:style w:type="character" w:styleId="Accentuationlgre">
     <w:name w:val="Subtle Emphasis"/>
-    <w:basedOn w:val="DefaultParagraphFont"/>
+    <w:basedOn w:val="Policepardfaut"/>
     <w:uiPriority w:val="19"/>
     <w:qFormat/>
     <w:rsid w:val="00FC693F"/>
@@ -2056,9 +2091,9 @@
       <w:color w:val="808080" w:themeColor="text1" w:themeTint="7F"/>
     </w:rPr>
   </w:style>
-  <w:style w:type="character" w:styleId="IntenseEmphasis">
+  <w:style w:type="character" w:styleId="Accentuationintense">
     <w:name w:val="Intense Emphasis"/>
-    <w:basedOn w:val="DefaultParagraphFont"/>
+    <w:basedOn w:val="Policepardfaut"/>
     <w:uiPriority w:val="21"/>
     <w:qFormat/>
     <w:rsid w:val="00FC693F"/>
@@ -2070,23 +2105,16 @@
       <w:color w:val="4F81BD" w:themeColor="accent1"/>
     </w:rPr>
   </w:style>
-  <w:style w:type="character" w:styleId="SubtleReference">
+  <w:style w:type="character" w:styleId="Rfrencelgre">
     <w:name w:val="Subtle Reference"/>
-    <w:basedOn w:val="DefaultParagraphFont"/>
     <w:uiPriority w:val="31"/>
     <w:qFormat/>
-    <w:rsid w:val="00FC693F"/>
-    <w:rPr>
-      <w:smallCaps/>
-      <w:color w:val="C0504D" w:themeColor="accent2"/>
-      <w:u w:val="single"/>
-    </w:rPr>
-  </w:style>
-  <w:style w:type="character" w:styleId="IntenseReference">
+    <w:rsid w:val="009F185C"/>
+  </w:style>
+  <w:style w:type="character" w:styleId="Rfrenceintense">
     <w:name w:val="Intense Reference"/>
-    <w:basedOn w:val="DefaultParagraphFont"/>
+    <w:basedOn w:val="Policepardfaut"/>
     <w:uiPriority w:val="32"/>
-    <w:qFormat/>
     <w:rsid w:val="00FC693F"/>
     <w:rPr>
       <w:b/>
@@ -2097,9 +2125,9 @@
       <w:u w:val="single"/>
     </w:rPr>
   </w:style>
-  <w:style w:type="character" w:styleId="BookTitle">
+  <w:style w:type="character" w:styleId="Titredulivre">
     <w:name w:val="Book Title"/>
-    <w:basedOn w:val="DefaultParagraphFont"/>
+    <w:basedOn w:val="Policepardfaut"/>
     <w:uiPriority w:val="33"/>
     <w:qFormat/>
     <w:rsid w:val="00FC693F"/>
@@ -2110,9 +2138,9 @@
       <w:spacing w:val="5"/>
     </w:rPr>
   </w:style>
-  <w:style w:type="paragraph" w:styleId="TOCHeading">
+  <w:style w:type="paragraph" w:styleId="En-ttedetabledesmatires">
     <w:name w:val="TOC Heading"/>
-    <w:basedOn w:val="Heading1"/>
+    <w:basedOn w:val="Titre1"/>
     <w:next w:val="Normal"/>
     <w:uiPriority w:val="39"/>
     <w:semiHidden/>
@@ -2123,9 +2151,9 @@
       <w:outlineLvl w:val="9"/>
     </w:pPr>
   </w:style>
-  <w:style w:type="table" w:styleId="TableGrid">
+  <w:style w:type="table" w:styleId="Grilledutableau">
     <w:name w:val="Table Grid"/>
-    <w:basedOn w:val="TableNormal"/>
+    <w:basedOn w:val="TableauNormal"/>
     <w:uiPriority w:val="59"/>
     <w:rsid w:val="00FC693F"/>
     <w:pPr>
@@ -2142,9 +2170,9 @@
       </w:tblBorders>
     </w:tblPr>
   </w:style>
-  <w:style w:type="table" w:styleId="LightShading">
+  <w:style w:type="table" w:styleId="Ombrageclair">
     <w:name w:val="Light Shading"/>
-    <w:basedOn w:val="TableNormal"/>
+    <w:basedOn w:val="TableauNormal"/>
     <w:uiPriority w:val="60"/>
     <w:rsid w:val="00FC693F"/>
     <w:pPr>
@@ -2238,9 +2266,9 @@
       </w:tcPr>
     </w:tblStylePr>
   </w:style>
-  <w:style w:type="table" w:styleId="LightShading-Accent1">
+  <w:style w:type="table" w:styleId="Trameclaire-Accent1">
     <w:name w:val="Light Shading Accent 1"/>
-    <w:basedOn w:val="TableNormal"/>
+    <w:basedOn w:val="TableauNormal"/>
     <w:uiPriority w:val="60"/>
     <w:rsid w:val="00FC693F"/>
     <w:pPr>
@@ -2334,9 +2362,9 @@
       </w:tcPr>
     </w:tblStylePr>
   </w:style>
-  <w:style w:type="table" w:styleId="LightShading-Accent2">
+  <w:style w:type="table" w:styleId="Trameclaire-Accent2">
     <w:name w:val="Light Shading Accent 2"/>
-    <w:basedOn w:val="TableNormal"/>
+    <w:basedOn w:val="TableauNormal"/>
     <w:uiPriority w:val="60"/>
     <w:rsid w:val="00FC693F"/>
     <w:pPr>
@@ -2430,9 +2458,9 @@
       </w:tcPr>
     </w:tblStylePr>
   </w:style>
-  <w:style w:type="table" w:styleId="LightShading-Accent3">
+  <w:style w:type="table" w:styleId="Trameclaire-Accent3">
     <w:name w:val="Light Shading Accent 3"/>
-    <w:basedOn w:val="TableNormal"/>
+    <w:basedOn w:val="TableauNormal"/>
     <w:uiPriority w:val="60"/>
     <w:rsid w:val="00FC693F"/>
     <w:pPr>
@@ -2526,9 +2554,9 @@
       </w:tcPr>
     </w:tblStylePr>
   </w:style>
-  <w:style w:type="table" w:styleId="LightShading-Accent4">
+  <w:style w:type="table" w:styleId="Trameclaire-Accent4">
     <w:name w:val="Light Shading Accent 4"/>
-    <w:basedOn w:val="TableNormal"/>
+    <w:basedOn w:val="TableauNormal"/>
     <w:uiPriority w:val="60"/>
     <w:rsid w:val="00FC693F"/>
     <w:pPr>
@@ -2622,9 +2650,9 @@
       </w:tcPr>
     </w:tblStylePr>
   </w:style>
-  <w:style w:type="table" w:styleId="LightShading-Accent5">
+  <w:style w:type="table" w:styleId="Trameclaire-Accent5">
     <w:name w:val="Light Shading Accent 5"/>
-    <w:basedOn w:val="TableNormal"/>
+    <w:basedOn w:val="TableauNormal"/>
     <w:uiPriority w:val="60"/>
     <w:rsid w:val="00FC693F"/>
     <w:pPr>
@@ -2718,9 +2746,9 @@
       </w:tcPr>
     </w:tblStylePr>
   </w:style>
-  <w:style w:type="table" w:styleId="LightShading-Accent6">
+  <w:style w:type="table" w:styleId="Trameclaire-Accent6">
     <w:name w:val="Light Shading Accent 6"/>
-    <w:basedOn w:val="TableNormal"/>
+    <w:basedOn w:val="TableauNormal"/>
     <w:uiPriority w:val="60"/>
     <w:rsid w:val="00FC693F"/>
     <w:pPr>
@@ -2814,9 +2842,9 @@
       </w:tcPr>
     </w:tblStylePr>
   </w:style>
-  <w:style w:type="table" w:styleId="LightList">
+  <w:style w:type="table" w:styleId="Listeclaire">
     <w:name w:val="Light List"/>
-    <w:basedOn w:val="TableNormal"/>
+    <w:basedOn w:val="TableauNormal"/>
     <w:uiPriority w:val="61"/>
     <w:rsid w:val="00FC693F"/>
     <w:pPr>
@@ -2899,9 +2927,9 @@
       </w:tcPr>
     </w:tblStylePr>
   </w:style>
-  <w:style w:type="table" w:styleId="LightList-Accent1">
+  <w:style w:type="table" w:styleId="Listeclaire-Accent1">
     <w:name w:val="Light List Accent 1"/>
-    <w:basedOn w:val="TableNormal"/>
+    <w:basedOn w:val="TableauNormal"/>
     <w:uiPriority w:val="61"/>
     <w:rsid w:val="00FC693F"/>
     <w:pPr>
@@ -2984,9 +3012,9 @@
       </w:tcPr>
     </w:tblStylePr>
   </w:style>
-  <w:style w:type="table" w:styleId="LightList-Accent2">
+  <w:style w:type="table" w:styleId="Listeclaire-Accent2">
     <w:name w:val="Light List Accent 2"/>
-    <w:basedOn w:val="TableNormal"/>
+    <w:basedOn w:val="TableauNormal"/>
     <w:uiPriority w:val="61"/>
     <w:rsid w:val="00CB0664"/>
     <w:pPr>
@@ -3069,9 +3097,9 @@
       </w:tcPr>
     </w:tblStylePr>
   </w:style>
-  <w:style w:type="table" w:styleId="LightList-Accent3">
+  <w:style w:type="table" w:styleId="Listeclaire-Accent3">
     <w:name w:val="Light List Accent 3"/>
-    <w:basedOn w:val="TableNormal"/>
+    <w:basedOn w:val="TableauNormal"/>
     <w:uiPriority w:val="61"/>
     <w:rsid w:val="00CB0664"/>
     <w:pPr>
@@ -3154,9 +3182,9 @@
       </w:tcPr>
     </w:tblStylePr>
   </w:style>
-  <w:style w:type="table" w:styleId="LightList-Accent4">
+  <w:style w:type="table" w:styleId="Listeclaire-Accent4">
     <w:name w:val="Light List Accent 4"/>
-    <w:basedOn w:val="TableNormal"/>
+    <w:basedOn w:val="TableauNormal"/>
     <w:uiPriority w:val="61"/>
     <w:rsid w:val="00CB0664"/>
     <w:pPr>
@@ -3239,9 +3267,9 @@
       </w:tcPr>
     </w:tblStylePr>
   </w:style>
-  <w:style w:type="table" w:styleId="LightList-Accent5">
+  <w:style w:type="table" w:styleId="Listeclaire-Accent5">
     <w:name w:val="Light List Accent 5"/>
-    <w:basedOn w:val="TableNormal"/>
+    <w:basedOn w:val="TableauNormal"/>
     <w:uiPriority w:val="61"/>
     <w:rsid w:val="00CB0664"/>
     <w:pPr>
@@ -3324,9 +3352,9 @@
       </w:tcPr>
     </w:tblStylePr>
   </w:style>
-  <w:style w:type="table" w:styleId="LightList-Accent6">
+  <w:style w:type="table" w:styleId="Listeclaire-Accent6">
     <w:name w:val="Light List Accent 6"/>
-    <w:basedOn w:val="TableNormal"/>
+    <w:basedOn w:val="TableauNormal"/>
     <w:uiPriority w:val="61"/>
     <w:rsid w:val="00CB0664"/>
     <w:pPr>
@@ -3409,9 +3437,9 @@
       </w:tcPr>
     </w:tblStylePr>
   </w:style>
-  <w:style w:type="table" w:styleId="LightGrid">
+  <w:style w:type="table" w:styleId="Grilleclaire">
     <w:name w:val="Light Grid"/>
-    <w:basedOn w:val="TableNormal"/>
+    <w:basedOn w:val="TableauNormal"/>
     <w:uiPriority w:val="62"/>
     <w:rsid w:val="00CB0664"/>
     <w:pPr>
@@ -3532,9 +3560,9 @@
       </w:tcPr>
     </w:tblStylePr>
   </w:style>
-  <w:style w:type="table" w:styleId="LightGrid-Accent1">
+  <w:style w:type="table" w:styleId="Grilleclaire-Accent1">
     <w:name w:val="Light Grid Accent 1"/>
-    <w:basedOn w:val="TableNormal"/>
+    <w:basedOn w:val="TableauNormal"/>
     <w:uiPriority w:val="62"/>
     <w:rsid w:val="00CB0664"/>
     <w:pPr>
@@ -3655,9 +3683,9 @@
       </w:tcPr>
     </w:tblStylePr>
   </w:style>
-  <w:style w:type="table" w:styleId="LightGrid-Accent2">
+  <w:style w:type="table" w:styleId="Grilleclaire-Accent2">
     <w:name w:val="Light Grid Accent 2"/>
-    <w:basedOn w:val="TableNormal"/>
+    <w:basedOn w:val="TableauNormal"/>
     <w:uiPriority w:val="62"/>
     <w:rsid w:val="00CB0664"/>
     <w:pPr>
@@ -3778,9 +3806,9 @@
       </w:tcPr>
     </w:tblStylePr>
   </w:style>
-  <w:style w:type="table" w:styleId="LightGrid-Accent3">
+  <w:style w:type="table" w:styleId="Grilleclaire-Accent3">
     <w:name w:val="Light Grid Accent 3"/>
-    <w:basedOn w:val="TableNormal"/>
+    <w:basedOn w:val="TableauNormal"/>
     <w:uiPriority w:val="62"/>
     <w:rsid w:val="00CB0664"/>
     <w:pPr>
@@ -3901,9 +3929,9 @@
       </w:tcPr>
     </w:tblStylePr>
   </w:style>
-  <w:style w:type="table" w:styleId="LightGrid-Accent4">
+  <w:style w:type="table" w:styleId="Grilleclaire-Accent4">
     <w:name w:val="Light Grid Accent 4"/>
-    <w:basedOn w:val="TableNormal"/>
+    <w:basedOn w:val="TableauNormal"/>
     <w:uiPriority w:val="62"/>
     <w:rsid w:val="00CB0664"/>
     <w:pPr>
@@ -4024,9 +4052,9 @@
       </w:tcPr>
     </w:tblStylePr>
   </w:style>
-  <w:style w:type="table" w:styleId="LightGrid-Accent5">
+  <w:style w:type="table" w:styleId="Grilleclaire-Accent5">
     <w:name w:val="Light Grid Accent 5"/>
-    <w:basedOn w:val="TableNormal"/>
+    <w:basedOn w:val="TableauNormal"/>
     <w:uiPriority w:val="62"/>
     <w:rsid w:val="00CB0664"/>
     <w:pPr>
@@ -4147,9 +4175,9 @@
       </w:tcPr>
     </w:tblStylePr>
   </w:style>
-  <w:style w:type="table" w:styleId="LightGrid-Accent6">
+  <w:style w:type="table" w:styleId="Grilleclaire-Accent6">
     <w:name w:val="Light Grid Accent 6"/>
-    <w:basedOn w:val="TableNormal"/>
+    <w:basedOn w:val="TableauNormal"/>
     <w:uiPriority w:val="62"/>
     <w:rsid w:val="00CB0664"/>
     <w:pPr>
@@ -4270,9 +4298,9 @@
       </w:tcPr>
     </w:tblStylePr>
   </w:style>
-  <w:style w:type="table" w:styleId="MediumShading1">
+  <w:style w:type="table" w:styleId="Tramemoyenne1">
     <w:name w:val="Medium Shading 1"/>
-    <w:basedOn w:val="TableNormal"/>
+    <w:basedOn w:val="TableauNormal"/>
     <w:uiPriority w:val="63"/>
     <w:rsid w:val="00CB0664"/>
     <w:pPr>
@@ -4369,9 +4397,9 @@
       </w:tcPr>
     </w:tblStylePr>
   </w:style>
-  <w:style w:type="table" w:styleId="MediumShading1-Accent1">
+  <w:style w:type="table" w:styleId="Tramemoyenne1-Accent1">
     <w:name w:val="Medium Shading 1 Accent 1"/>
-    <w:basedOn w:val="TableNormal"/>
+    <w:basedOn w:val="TableauNormal"/>
     <w:uiPriority w:val="63"/>
     <w:rsid w:val="00CB0664"/>
     <w:pPr>
@@ -4468,9 +4496,9 @@
       </w:tcPr>
     </w:tblStylePr>
   </w:style>
-  <w:style w:type="table" w:styleId="MediumShading1-Accent2">
+  <w:style w:type="table" w:styleId="Tramemoyenne1-Accent2">
     <w:name w:val="Medium Shading 1 Accent 2"/>
-    <w:basedOn w:val="TableNormal"/>
+    <w:basedOn w:val="TableauNormal"/>
     <w:uiPriority w:val="63"/>
     <w:rsid w:val="00CB0664"/>
     <w:pPr>
@@ -4567,9 +4595,9 @@
       </w:tcPr>
     </w:tblStylePr>
   </w:style>
-  <w:style w:type="table" w:styleId="MediumShading1-Accent3">
+  <w:style w:type="table" w:styleId="Tramemoyenne1-Accent3">
     <w:name w:val="Medium Shading 1 Accent 3"/>
-    <w:basedOn w:val="TableNormal"/>
+    <w:basedOn w:val="TableauNormal"/>
     <w:uiPriority w:val="63"/>
     <w:rsid w:val="00CB0664"/>
     <w:pPr>
@@ -4666,9 +4694,9 @@
       </w:tcPr>
     </w:tblStylePr>
   </w:style>
-  <w:style w:type="table" w:styleId="MediumShading1-Accent4">
+  <w:style w:type="table" w:styleId="Tramemoyenne1-Accent4">
     <w:name w:val="Medium Shading 1 Accent 4"/>
-    <w:basedOn w:val="TableNormal"/>
+    <w:basedOn w:val="TableauNormal"/>
     <w:uiPriority w:val="63"/>
     <w:rsid w:val="00CB0664"/>
     <w:pPr>
@@ -4765,9 +4793,9 @@
       </w:tcPr>
     </w:tblStylePr>
   </w:style>
-  <w:style w:type="table" w:styleId="MediumShading1-Accent5">
+  <w:style w:type="table" w:styleId="Tramemoyenne1-Accent5">
     <w:name w:val="Medium Shading 1 Accent 5"/>
-    <w:basedOn w:val="TableNormal"/>
+    <w:basedOn w:val="TableauNormal"/>
     <w:uiPriority w:val="63"/>
     <w:rsid w:val="00CB0664"/>
     <w:pPr>
@@ -4864,9 +4892,9 @@
       </w:tcPr>
     </w:tblStylePr>
   </w:style>
-  <w:style w:type="table" w:styleId="MediumShading1-Accent6">
+  <w:style w:type="table" w:styleId="Tramemoyenne1-Accent6">
     <w:name w:val="Medium Shading 1 Accent 6"/>
-    <w:basedOn w:val="TableNormal"/>
+    <w:basedOn w:val="TableauNormal"/>
     <w:uiPriority w:val="63"/>
     <w:rsid w:val="00CB0664"/>
     <w:pPr>
@@ -4963,9 +4991,9 @@
       </w:tcPr>
     </w:tblStylePr>
   </w:style>
-  <w:style w:type="table" w:styleId="MediumShading2">
+  <w:style w:type="table" w:styleId="Tramemoyenne2">
     <w:name w:val="Medium Shading 2"/>
-    <w:basedOn w:val="TableNormal"/>
+    <w:basedOn w:val="TableauNormal"/>
     <w:uiPriority w:val="64"/>
     <w:rsid w:val="00CB0664"/>
     <w:pPr>
@@ -5105,9 +5133,9 @@
       </w:tcPr>
     </w:tblStylePr>
   </w:style>
-  <w:style w:type="table" w:styleId="MediumShading2-Accent1">
+  <w:style w:type="table" w:styleId="Tramemoyenne2-Accent1">
     <w:name w:val="Medium Shading 2 Accent 1"/>
-    <w:basedOn w:val="TableNormal"/>
+    <w:basedOn w:val="TableauNormal"/>
     <w:uiPriority w:val="64"/>
     <w:rsid w:val="00CB0664"/>
     <w:pPr>
@@ -5247,9 +5275,9 @@
       </w:tcPr>
     </w:tblStylePr>
   </w:style>
-  <w:style w:type="table" w:styleId="MediumShading2-Accent2">
+  <w:style w:type="table" w:styleId="Tramemoyenne2-Accent2">
     <w:name w:val="Medium Shading 2 Accent 2"/>
-    <w:basedOn w:val="TableNormal"/>
+    <w:basedOn w:val="TableauNormal"/>
     <w:uiPriority w:val="64"/>
     <w:rsid w:val="00CB0664"/>
     <w:pPr>
@@ -5389,9 +5417,9 @@
       </w:tcPr>
     </w:tblStylePr>
   </w:style>
-  <w:style w:type="table" w:styleId="MediumShading2-Accent3">
+  <w:style w:type="table" w:styleId="Tramemoyenne2-Accent3">
     <w:name w:val="Medium Shading 2 Accent 3"/>
-    <w:basedOn w:val="TableNormal"/>
+    <w:basedOn w:val="TableauNormal"/>
     <w:uiPriority w:val="64"/>
     <w:rsid w:val="00CB0664"/>
     <w:pPr>
@@ -5531,9 +5559,9 @@
       </w:tcPr>
     </w:tblStylePr>
   </w:style>
-  <w:style w:type="table" w:styleId="MediumShading2-Accent4">
+  <w:style w:type="table" w:styleId="Tramemoyenne2-Accent4">
     <w:name w:val="Medium Shading 2 Accent 4"/>
-    <w:basedOn w:val="TableNormal"/>
+    <w:basedOn w:val="TableauNormal"/>
     <w:uiPriority w:val="64"/>
     <w:rsid w:val="00CB0664"/>
     <w:pPr>
@@ -5673,9 +5701,9 @@
       </w:tcPr>
     </w:tblStylePr>
   </w:style>
-  <w:style w:type="table" w:styleId="MediumShading2-Accent5">
+  <w:style w:type="table" w:styleId="Tramemoyenne2-Accent5">
     <w:name w:val="Medium Shading 2 Accent 5"/>
-    <w:basedOn w:val="TableNormal"/>
+    <w:basedOn w:val="TableauNormal"/>
     <w:uiPriority w:val="64"/>
     <w:rsid w:val="00CB0664"/>
     <w:pPr>
@@ -5815,9 +5843,9 @@
       </w:tcPr>
     </w:tblStylePr>
   </w:style>
-  <w:style w:type="table" w:styleId="MediumShading2-Accent6">
+  <w:style w:type="table" w:styleId="Tramemoyenne2-Accent6">
     <w:name w:val="Medium Shading 2 Accent 6"/>
-    <w:basedOn w:val="TableNormal"/>
+    <w:basedOn w:val="TableauNormal"/>
     <w:uiPriority w:val="64"/>
     <w:rsid w:val="00CB0664"/>
     <w:pPr>
@@ -5957,9 +5985,9 @@
       </w:tcPr>
     </w:tblStylePr>
   </w:style>
-  <w:style w:type="table" w:styleId="MediumList1">
+  <w:style w:type="table" w:styleId="Listemoyenne1">
     <w:name w:val="Medium List 1"/>
-    <w:basedOn w:val="TableNormal"/>
+    <w:basedOn w:val="TableauNormal"/>
     <w:uiPriority w:val="65"/>
     <w:rsid w:val="00CB0664"/>
     <w:pPr>
@@ -6034,9 +6062,9 @@
       </w:tcPr>
     </w:tblStylePr>
   </w:style>
-  <w:style w:type="table" w:styleId="MediumList1-Accent1">
+  <w:style w:type="table" w:styleId="Listemoyenne1-Accent1">
     <w:name w:val="Medium List 1 Accent 1"/>
-    <w:basedOn w:val="TableNormal"/>
+    <w:basedOn w:val="TableauNormal"/>
     <w:uiPriority w:val="65"/>
     <w:rsid w:val="00CB0664"/>
     <w:pPr>
@@ -6111,9 +6139,9 @@
       </w:tcPr>
     </w:tblStylePr>
   </w:style>
-  <w:style w:type="table" w:styleId="MediumList1-Accent2">
+  <w:style w:type="table" w:styleId="Listemoyenne1-Accent2">
     <w:name w:val="Medium List 1 Accent 2"/>
-    <w:basedOn w:val="TableNormal"/>
+    <w:basedOn w:val="TableauNormal"/>
     <w:uiPriority w:val="65"/>
     <w:rsid w:val="00CB0664"/>
     <w:pPr>
@@ -6188,9 +6216,9 @@
       </w:tcPr>
     </w:tblStylePr>
   </w:style>
-  <w:style w:type="table" w:styleId="MediumList1-Accent3">
+  <w:style w:type="table" w:styleId="Listemoyenne1-Accent3">
     <w:name w:val="Medium List 1 Accent 3"/>
-    <w:basedOn w:val="TableNormal"/>
+    <w:basedOn w:val="TableauNormal"/>
     <w:uiPriority w:val="65"/>
     <w:rsid w:val="00CB0664"/>
     <w:pPr>
@@ -6265,9 +6293,9 @@
       </w:tcPr>
     </w:tblStylePr>
   </w:style>
-  <w:style w:type="table" w:styleId="MediumList1-Accent4">
+  <w:style w:type="table" w:styleId="Listemoyenne1-Accent4">
     <w:name w:val="Medium List 1 Accent 4"/>
-    <w:basedOn w:val="TableNormal"/>
+    <w:basedOn w:val="TableauNormal"/>
     <w:uiPriority w:val="65"/>
     <w:rsid w:val="00CB0664"/>
     <w:pPr>
@@ -6342,9 +6370,9 @@
       </w:tcPr>
     </w:tblStylePr>
   </w:style>
-  <w:style w:type="table" w:styleId="MediumList1-Accent5">
+  <w:style w:type="table" w:styleId="Listemoyenne1-Accent5">
     <w:name w:val="Medium List 1 Accent 5"/>
-    <w:basedOn w:val="TableNormal"/>
+    <w:basedOn w:val="TableauNormal"/>
     <w:uiPriority w:val="65"/>
     <w:rsid w:val="00CB0664"/>
     <w:pPr>
@@ -6419,9 +6447,9 @@
       </w:tcPr>
     </w:tblStylePr>
   </w:style>
-  <w:style w:type="table" w:styleId="MediumList1-Accent6">
+  <w:style w:type="table" w:styleId="Listemoyenne1-Accent6">
     <w:name w:val="Medium List 1 Accent 6"/>
-    <w:basedOn w:val="TableNormal"/>
+    <w:basedOn w:val="TableauNormal"/>
     <w:uiPriority w:val="65"/>
     <w:rsid w:val="00CB0664"/>
     <w:pPr>
@@ -6496,9 +6524,9 @@
       </w:tcPr>
     </w:tblStylePr>
   </w:style>
-  <w:style w:type="table" w:styleId="MediumList2">
+  <w:style w:type="table" w:styleId="Listemoyenne2">
     <w:name w:val="Medium List 2"/>
-    <w:basedOn w:val="TableNormal"/>
+    <w:basedOn w:val="TableauNormal"/>
     <w:uiPriority w:val="66"/>
     <w:rsid w:val="00CB0664"/>
     <w:pPr>
@@ -6617,9 +6645,9 @@
       </w:tcPr>
     </w:tblStylePr>
   </w:style>
-  <w:style w:type="table" w:styleId="MediumList2-Accent1">
+  <w:style w:type="table" w:styleId="Listemoyenne2-Accent1">
     <w:name w:val="Medium List 2 Accent 1"/>
-    <w:basedOn w:val="TableNormal"/>
+    <w:basedOn w:val="TableauNormal"/>
     <w:uiPriority w:val="66"/>
     <w:rsid w:val="00CB0664"/>
     <w:pPr>
@@ -6738,9 +6766,9 @@
       </w:tcPr>
     </w:tblStylePr>
   </w:style>
-  <w:style w:type="table" w:styleId="MediumList2-Accent2">
+  <w:style w:type="table" w:styleId="Listemoyenne2-Accent2">
     <w:name w:val="Medium List 2 Accent 2"/>
-    <w:basedOn w:val="TableNormal"/>
+    <w:basedOn w:val="TableauNormal"/>
     <w:uiPriority w:val="66"/>
     <w:rsid w:val="00CB0664"/>
     <w:pPr>
@@ -6859,9 +6887,9 @@
       </w:tcPr>
     </w:tblStylePr>
   </w:style>
-  <w:style w:type="table" w:styleId="MediumList2-Accent3">
+  <w:style w:type="table" w:styleId="Listemoyenne2-Accent3">
     <w:name w:val="Medium List 2 Accent 3"/>
-    <w:basedOn w:val="TableNormal"/>
+    <w:basedOn w:val="TableauNormal"/>
     <w:uiPriority w:val="66"/>
     <w:rsid w:val="00CB0664"/>
     <w:pPr>
@@ -6980,9 +7008,9 @@
       </w:tcPr>
     </w:tblStylePr>
   </w:style>
-  <w:style w:type="table" w:styleId="MediumList2-Accent4">
+  <w:style w:type="table" w:styleId="Listemoyenne2-Accent4">
     <w:name w:val="Medium List 2 Accent 4"/>
-    <w:basedOn w:val="TableNormal"/>
+    <w:basedOn w:val="TableauNormal"/>
     <w:uiPriority w:val="66"/>
     <w:rsid w:val="00CB0664"/>
     <w:pPr>
@@ -7101,9 +7129,9 @@
       </w:tcPr>
     </w:tblStylePr>
   </w:style>
-  <w:style w:type="table" w:styleId="MediumList2-Accent5">
+  <w:style w:type="table" w:styleId="Listemoyenne2-Accent5">
     <w:name w:val="Medium List 2 Accent 5"/>
-    <w:basedOn w:val="TableNormal"/>
+    <w:basedOn w:val="TableauNormal"/>
     <w:uiPriority w:val="66"/>
     <w:rsid w:val="00CB0664"/>
     <w:pPr>
@@ -7222,9 +7250,9 @@
       </w:tcPr>
     </w:tblStylePr>
   </w:style>
-  <w:style w:type="table" w:styleId="MediumList2-Accent6">
+  <w:style w:type="table" w:styleId="Listemoyenne2-Accent6">
     <w:name w:val="Medium List 2 Accent 6"/>
-    <w:basedOn w:val="TableNormal"/>
+    <w:basedOn w:val="TableauNormal"/>
     <w:uiPriority w:val="66"/>
     <w:rsid w:val="00CB0664"/>
     <w:pPr>
@@ -7343,9 +7371,9 @@
       </w:tcPr>
     </w:tblStylePr>
   </w:style>
-  <w:style w:type="table" w:styleId="MediumGrid1">
+  <w:style w:type="table" w:styleId="Grillemoyenne1">
     <w:name w:val="Medium Grid 1"/>
-    <w:basedOn w:val="TableNormal"/>
+    <w:basedOn w:val="TableauNormal"/>
     <w:uiPriority w:val="67"/>
     <w:rsid w:val="00CB0664"/>
     <w:pPr>
@@ -7409,9 +7437,9 @@
       </w:tcPr>
     </w:tblStylePr>
   </w:style>
-  <w:style w:type="table" w:styleId="MediumGrid1-Accent1">
+  <w:style w:type="table" w:styleId="Grillemoyenne1-Accent1">
     <w:name w:val="Medium Grid 1 Accent 1"/>
-    <w:basedOn w:val="TableNormal"/>
+    <w:basedOn w:val="TableauNormal"/>
     <w:uiPriority w:val="67"/>
     <w:rsid w:val="00CB0664"/>
     <w:pPr>
@@ -7475,9 +7503,9 @@
       </w:tcPr>
     </w:tblStylePr>
   </w:style>
-  <w:style w:type="table" w:styleId="MediumGrid1-Accent2">
+  <w:style w:type="table" w:styleId="Grillemoyenne1-Accent2">
     <w:name w:val="Medium Grid 1 Accent 2"/>
-    <w:basedOn w:val="TableNormal"/>
+    <w:basedOn w:val="TableauNormal"/>
     <w:uiPriority w:val="67"/>
     <w:rsid w:val="00CB0664"/>
     <w:pPr>
@@ -7541,9 +7569,9 @@
       </w:tcPr>
     </w:tblStylePr>
   </w:style>
-  <w:style w:type="table" w:styleId="MediumGrid1-Accent3">
+  <w:style w:type="table" w:styleId="Grillemoyenne1-Accent3">
     <w:name w:val="Medium Grid 1 Accent 3"/>
-    <w:basedOn w:val="TableNormal"/>
+    <w:basedOn w:val="TableauNormal"/>
     <w:uiPriority w:val="67"/>
     <w:rsid w:val="00CB0664"/>
     <w:pPr>
@@ -7607,9 +7635,9 @@
       </w:tcPr>
     </w:tblStylePr>
   </w:style>
-  <w:style w:type="table" w:styleId="MediumGrid1-Accent4">
+  <w:style w:type="table" w:styleId="Grillemoyenne1-Accent4">
     <w:name w:val="Medium Grid 1 Accent 4"/>
-    <w:basedOn w:val="TableNormal"/>
+    <w:basedOn w:val="TableauNormal"/>
     <w:uiPriority w:val="67"/>
     <w:rsid w:val="00CB0664"/>
     <w:pPr>
@@ -7673,9 +7701,9 @@
       </w:tcPr>
     </w:tblStylePr>
   </w:style>
-  <w:style w:type="table" w:styleId="MediumGrid1-Accent5">
+  <w:style w:type="table" w:styleId="Grillemoyenne1-Accent5">
     <w:name w:val="Medium Grid 1 Accent 5"/>
-    <w:basedOn w:val="TableNormal"/>
+    <w:basedOn w:val="TableauNormal"/>
     <w:uiPriority w:val="67"/>
     <w:rsid w:val="00CB0664"/>
     <w:pPr>
@@ -7739,9 +7767,9 @@
       </w:tcPr>
     </w:tblStylePr>
   </w:style>
-  <w:style w:type="table" w:styleId="MediumGrid1-Accent6">
+  <w:style w:type="table" w:styleId="Grillemoyenne1-Accent6">
     <w:name w:val="Medium Grid 1 Accent 6"/>
-    <w:basedOn w:val="TableNormal"/>
+    <w:basedOn w:val="TableauNormal"/>
     <w:uiPriority w:val="67"/>
     <w:rsid w:val="00CB0664"/>
     <w:pPr>
@@ -7805,9 +7833,9 @@
       </w:tcPr>
     </w:tblStylePr>
   </w:style>
-  <w:style w:type="table" w:styleId="MediumGrid2">
+  <w:style w:type="table" w:styleId="Grillemoyenne2">
     <w:name w:val="Medium Grid 2"/>
-    <w:basedOn w:val="TableNormal"/>
+    <w:basedOn w:val="TableauNormal"/>
     <w:uiPriority w:val="68"/>
     <w:rsid w:val="00CB0664"/>
     <w:pPr>
@@ -7923,9 +7951,9 @@
       </w:tcPr>
     </w:tblStylePr>
   </w:style>
-  <w:style w:type="table" w:styleId="MediumGrid2-Accent1">
+  <w:style w:type="table" w:styleId="Grillemoyenne2-Accent1">
     <w:name w:val="Medium Grid 2 Accent 1"/>
-    <w:basedOn w:val="TableNormal"/>
+    <w:basedOn w:val="TableauNormal"/>
     <w:uiPriority w:val="68"/>
     <w:rsid w:val="00CB0664"/>
     <w:pPr>
@@ -8041,9 +8069,9 @@
       </w:tcPr>
     </w:tblStylePr>
   </w:style>
-  <w:style w:type="table" w:styleId="MediumGrid2-Accent2">
+  <w:style w:type="table" w:styleId="Grillemoyenne2-Accent2">
     <w:name w:val="Medium Grid 2 Accent 2"/>
-    <w:basedOn w:val="TableNormal"/>
+    <w:basedOn w:val="TableauNormal"/>
     <w:uiPriority w:val="68"/>
     <w:rsid w:val="00CB0664"/>
     <w:pPr>
@@ -8159,9 +8187,9 @@
       </w:tcPr>
     </w:tblStylePr>
   </w:style>
-  <w:style w:type="table" w:styleId="MediumGrid2-Accent3">
+  <w:style w:type="table" w:styleId="Grillemoyenne2-Accent3">
     <w:name w:val="Medium Grid 2 Accent 3"/>
-    <w:basedOn w:val="TableNormal"/>
+    <w:basedOn w:val="TableauNormal"/>
     <w:uiPriority w:val="68"/>
     <w:rsid w:val="00CB0664"/>
     <w:pPr>
@@ -8277,9 +8305,9 @@
       </w:tcPr>
     </w:tblStylePr>
   </w:style>
-  <w:style w:type="table" w:styleId="MediumGrid2-Accent4">
+  <w:style w:type="table" w:styleId="Grillemoyenne2-Accent4">
     <w:name w:val="Medium Grid 2 Accent 4"/>
-    <w:basedOn w:val="TableNormal"/>
+    <w:basedOn w:val="TableauNormal"/>
     <w:uiPriority w:val="68"/>
     <w:rsid w:val="00CB0664"/>
     <w:pPr>
@@ -8395,9 +8423,9 @@
       </w:tcPr>
     </w:tblStylePr>
   </w:style>
-  <w:style w:type="table" w:styleId="MediumGrid2-Accent5">
+  <w:style w:type="table" w:styleId="Grillemoyenne2-Accent5">
     <w:name w:val="Medium Grid 2 Accent 5"/>
-    <w:basedOn w:val="TableNormal"/>
+    <w:basedOn w:val="TableauNormal"/>
     <w:uiPriority w:val="68"/>
     <w:rsid w:val="00CB0664"/>
     <w:pPr>
@@ -8513,9 +8541,9 @@
       </w:tcPr>
     </w:tblStylePr>
   </w:style>
-  <w:style w:type="table" w:styleId="MediumGrid2-Accent6">
+  <w:style w:type="table" w:styleId="Grillemoyenne2-Accent6">
     <w:name w:val="Medium Grid 2 Accent 6"/>
-    <w:basedOn w:val="TableNormal"/>
+    <w:basedOn w:val="TableauNormal"/>
     <w:uiPriority w:val="68"/>
     <w:rsid w:val="00CB0664"/>
     <w:pPr>
@@ -8631,9 +8659,9 @@
       </w:tcPr>
     </w:tblStylePr>
   </w:style>
-  <w:style w:type="table" w:styleId="MediumGrid3">
+  <w:style w:type="table" w:styleId="Grillemoyenne3">
     <w:name w:val="Medium Grid 3"/>
-    <w:basedOn w:val="TableNormal"/>
+    <w:basedOn w:val="TableauNormal"/>
     <w:uiPriority w:val="69"/>
     <w:rsid w:val="00CB0664"/>
     <w:pPr>
@@ -8765,9 +8793,9 @@
       </w:tcPr>
     </w:tblStylePr>
   </w:style>
-  <w:style w:type="table" w:styleId="MediumGrid3-Accent1">
+  <w:style w:type="table" w:styleId="Grillemoyenne3-Accent1">
     <w:name w:val="Medium Grid 3 Accent 1"/>
-    <w:basedOn w:val="TableNormal"/>
+    <w:basedOn w:val="TableauNormal"/>
     <w:uiPriority w:val="69"/>
     <w:rsid w:val="00CB0664"/>
     <w:pPr>
@@ -8899,9 +8927,9 @@
       </w:tcPr>
     </w:tblStylePr>
   </w:style>
-  <w:style w:type="table" w:styleId="MediumGrid3-Accent2">
+  <w:style w:type="table" w:styleId="Grillemoyenne3-Accent2">
     <w:name w:val="Medium Grid 3 Accent 2"/>
-    <w:basedOn w:val="TableNormal"/>
+    <w:basedOn w:val="TableauNormal"/>
     <w:uiPriority w:val="69"/>
     <w:rsid w:val="00CB0664"/>
     <w:pPr>
@@ -9033,9 +9061,9 @@
       </w:tcPr>
     </w:tblStylePr>
   </w:style>
-  <w:style w:type="table" w:styleId="MediumGrid3-Accent3">
+  <w:style w:type="table" w:styleId="Grillemoyenne3-Accent3">
     <w:name w:val="Medium Grid 3 Accent 3"/>
-    <w:basedOn w:val="TableNormal"/>
+    <w:basedOn w:val="TableauNormal"/>
     <w:uiPriority w:val="69"/>
     <w:rsid w:val="00CB0664"/>
     <w:pPr>
@@ -9167,9 +9195,9 @@
       </w:tcPr>
     </w:tblStylePr>
   </w:style>
-  <w:style w:type="table" w:styleId="MediumGrid3-Accent4">
+  <w:style w:type="table" w:styleId="Grillemoyenne3-Accent4">
     <w:name w:val="Medium Grid 3 Accent 4"/>
-    <w:basedOn w:val="TableNormal"/>
+    <w:basedOn w:val="TableauNormal"/>
     <w:uiPriority w:val="69"/>
     <w:rsid w:val="00CB0664"/>
     <w:pPr>
@@ -9301,9 +9329,9 @@
       </w:tcPr>
     </w:tblStylePr>
   </w:style>
-  <w:style w:type="table" w:styleId="MediumGrid3-Accent5">
+  <w:style w:type="table" w:styleId="Grillemoyenne3-Accent5">
     <w:name w:val="Medium Grid 3 Accent 5"/>
-    <w:basedOn w:val="TableNormal"/>
+    <w:basedOn w:val="TableauNormal"/>
     <w:uiPriority w:val="69"/>
     <w:rsid w:val="00CB0664"/>
     <w:pPr>
@@ -9435,9 +9463,9 @@
       </w:tcPr>
     </w:tblStylePr>
   </w:style>
-  <w:style w:type="table" w:styleId="MediumGrid3-Accent6">
+  <w:style w:type="table" w:styleId="Grillemoyenne3-Accent6">
     <w:name w:val="Medium Grid 3 Accent 6"/>
-    <w:basedOn w:val="TableNormal"/>
+    <w:basedOn w:val="TableauNormal"/>
     <w:uiPriority w:val="69"/>
     <w:rsid w:val="00CB0664"/>
     <w:pPr>
@@ -9569,9 +9597,9 @@
       </w:tcPr>
     </w:tblStylePr>
   </w:style>
-  <w:style w:type="table" w:styleId="DarkList">
+  <w:style w:type="table" w:styleId="Listefonce">
     <w:name w:val="Dark List"/>
-    <w:basedOn w:val="TableNormal"/>
+    <w:basedOn w:val="TableauNormal"/>
     <w:uiPriority w:val="70"/>
     <w:rsid w:val="00CB0664"/>
     <w:pPr>
@@ -9676,9 +9704,9 @@
       </w:tcPr>
     </w:tblStylePr>
   </w:style>
-  <w:style w:type="table" w:styleId="DarkList-Accent1">
+  <w:style w:type="table" w:styleId="Listefonce-Accent1">
     <w:name w:val="Dark List Accent 1"/>
-    <w:basedOn w:val="TableNormal"/>
+    <w:basedOn w:val="TableauNormal"/>
     <w:uiPriority w:val="70"/>
     <w:rsid w:val="00CB0664"/>
     <w:pPr>
@@ -9783,9 +9811,9 @@
       </w:tcPr>
     </w:tblStylePr>
   </w:style>
-  <w:style w:type="table" w:styleId="DarkList-Accent2">
+  <w:style w:type="table" w:styleId="Listefonce-Accent2">
     <w:name w:val="Dark List Accent 2"/>
-    <w:basedOn w:val="TableNormal"/>
+    <w:basedOn w:val="TableauNormal"/>
     <w:uiPriority w:val="70"/>
     <w:rsid w:val="00CB0664"/>
     <w:pPr>
@@ -9890,9 +9918,9 @@
       </w:tcPr>
     </w:tblStylePr>
   </w:style>
-  <w:style w:type="table" w:styleId="DarkList-Accent3">
+  <w:style w:type="table" w:styleId="Listefonce-Accent3">
     <w:name w:val="Dark List Accent 3"/>
-    <w:basedOn w:val="TableNormal"/>
+    <w:basedOn w:val="TableauNormal"/>
     <w:uiPriority w:val="70"/>
     <w:rsid w:val="00CB0664"/>
     <w:pPr>
@@ -9997,9 +10025,9 @@
       </w:tcPr>
     </w:tblStylePr>
   </w:style>
-  <w:style w:type="table" w:styleId="DarkList-Accent4">
+  <w:style w:type="table" w:styleId="Listefonce-Accent4">
     <w:name w:val="Dark List Accent 4"/>
-    <w:basedOn w:val="TableNormal"/>
+    <w:basedOn w:val="TableauNormal"/>
     <w:uiPriority w:val="70"/>
     <w:rsid w:val="00CB0664"/>
     <w:pPr>
@@ -10104,9 +10132,9 @@
       </w:tcPr>
     </w:tblStylePr>
   </w:style>
-  <w:style w:type="table" w:styleId="DarkList-Accent5">
+  <w:style w:type="table" w:styleId="Listefonce-Accent5">
     <w:name w:val="Dark List Accent 5"/>
-    <w:basedOn w:val="TableNormal"/>
+    <w:basedOn w:val="TableauNormal"/>
     <w:uiPriority w:val="70"/>
     <w:rsid w:val="00CB0664"/>
     <w:pPr>
@@ -10211,9 +10239,9 @@
       </w:tcPr>
     </w:tblStylePr>
   </w:style>
-  <w:style w:type="table" w:styleId="DarkList-Accent6">
+  <w:style w:type="table" w:styleId="Listefonce-Accent6">
     <w:name w:val="Dark List Accent 6"/>
-    <w:basedOn w:val="TableNormal"/>
+    <w:basedOn w:val="TableauNormal"/>
     <w:uiPriority w:val="70"/>
     <w:rsid w:val="00CB0664"/>
     <w:pPr>
@@ -10318,9 +10346,9 @@
       </w:tcPr>
     </w:tblStylePr>
   </w:style>
-  <w:style w:type="table" w:styleId="ColorfulShading">
+  <w:style w:type="table" w:styleId="Tramecouleur">
     <w:name w:val="Colorful Shading"/>
-    <w:basedOn w:val="TableNormal"/>
+    <w:basedOn w:val="TableauNormal"/>
     <w:uiPriority w:val="71"/>
     <w:rsid w:val="00CB0664"/>
     <w:pPr>
@@ -10433,9 +10461,9 @@
       </w:rPr>
     </w:tblStylePr>
   </w:style>
-  <w:style w:type="table" w:styleId="ColorfulShading-Accent1">
+  <w:style w:type="table" w:styleId="Tramecouleur-Accent1">
     <w:name w:val="Colorful Shading Accent 1"/>
-    <w:basedOn w:val="TableNormal"/>
+    <w:basedOn w:val="TableauNormal"/>
     <w:uiPriority w:val="71"/>
     <w:rsid w:val="00CB0664"/>
     <w:pPr>
@@ -10548,9 +10576,9 @@
       </w:rPr>
     </w:tblStylePr>
   </w:style>
-  <w:style w:type="table" w:styleId="ColorfulShading-Accent2">
+  <w:style w:type="table" w:styleId="Tramecouleur-Accent2">
     <w:name w:val="Colorful Shading Accent 2"/>
-    <w:basedOn w:val="TableNormal"/>
+    <w:basedOn w:val="TableauNormal"/>
     <w:uiPriority w:val="71"/>
     <w:rsid w:val="00CB0664"/>
     <w:pPr>
@@ -10663,9 +10691,9 @@
       </w:rPr>
     </w:tblStylePr>
   </w:style>
-  <w:style w:type="table" w:styleId="ColorfulShading-Accent3">
+  <w:style w:type="table" w:styleId="Tramecouleur-Accent3">
     <w:name w:val="Colorful Shading Accent 3"/>
-    <w:basedOn w:val="TableNormal"/>
+    <w:basedOn w:val="TableauNormal"/>
     <w:uiPriority w:val="71"/>
     <w:rsid w:val="00CB0664"/>
     <w:pPr>
@@ -10768,9 +10796,9 @@
       </w:tcPr>
     </w:tblStylePr>
   </w:style>
-  <w:style w:type="table" w:styleId="ColorfulShading-Accent4">
+  <w:style w:type="table" w:styleId="Tramecouleur-Accent4">
     <w:name w:val="Colorful Shading Accent 4"/>
-    <w:basedOn w:val="TableNormal"/>
+    <w:basedOn w:val="TableauNormal"/>
     <w:uiPriority w:val="71"/>
     <w:rsid w:val="00CB0664"/>
     <w:pPr>
@@ -10883,9 +10911,9 @@
       </w:rPr>
     </w:tblStylePr>
   </w:style>
-  <w:style w:type="table" w:styleId="ColorfulShading-Accent5">
+  <w:style w:type="table" w:styleId="Tramecouleur-Accent5">
     <w:name w:val="Colorful Shading Accent 5"/>
-    <w:basedOn w:val="TableNormal"/>
+    <w:basedOn w:val="TableauNormal"/>
     <w:uiPriority w:val="71"/>
     <w:rsid w:val="00CB0664"/>
     <w:pPr>
@@ -10998,9 +11026,9 @@
       </w:rPr>
     </w:tblStylePr>
   </w:style>
-  <w:style w:type="table" w:styleId="ColorfulShading-Accent6">
+  <w:style w:type="table" w:styleId="Tramecouleur-Accent6">
     <w:name w:val="Colorful Shading Accent 6"/>
-    <w:basedOn w:val="TableNormal"/>
+    <w:basedOn w:val="TableauNormal"/>
     <w:uiPriority w:val="71"/>
     <w:rsid w:val="00CB0664"/>
     <w:pPr>
@@ -11113,9 +11141,9 @@
       </w:rPr>
     </w:tblStylePr>
   </w:style>
-  <w:style w:type="table" w:styleId="ColorfulList">
+  <w:style w:type="table" w:styleId="Listecouleur">
     <w:name w:val="Colorful List"/>
-    <w:basedOn w:val="TableNormal"/>
+    <w:basedOn w:val="TableauNormal"/>
     <w:uiPriority w:val="72"/>
     <w:rsid w:val="00CB0664"/>
     <w:pPr>
@@ -11192,9 +11220,9 @@
       </w:tcPr>
     </w:tblStylePr>
   </w:style>
-  <w:style w:type="table" w:styleId="ColorfulList-Accent1">
+  <w:style w:type="table" w:styleId="Listecouleur-Accent1">
     <w:name w:val="Colorful List Accent 1"/>
-    <w:basedOn w:val="TableNormal"/>
+    <w:basedOn w:val="TableauNormal"/>
     <w:uiPriority w:val="72"/>
     <w:rsid w:val="00CB0664"/>
     <w:pPr>
@@ -11271,9 +11299,9 @@
       </w:tcPr>
     </w:tblStylePr>
   </w:style>
-  <w:style w:type="table" w:styleId="ColorfulList-Accent2">
+  <w:style w:type="table" w:styleId="Listecouleur-Accent2">
     <w:name w:val="Colorful List Accent 2"/>
-    <w:basedOn w:val="TableNormal"/>
+    <w:basedOn w:val="TableauNormal"/>
     <w:uiPriority w:val="72"/>
     <w:rsid w:val="00CB0664"/>
     <w:pPr>
@@ -11350,9 +11378,9 @@
       </w:tcPr>
     </w:tblStylePr>
   </w:style>
-  <w:style w:type="table" w:styleId="ColorfulList-Accent3">
+  <w:style w:type="table" w:styleId="Listecouleur-Accent3">
     <w:name w:val="Colorful List Accent 3"/>
-    <w:basedOn w:val="TableNormal"/>
+    <w:basedOn w:val="TableauNormal"/>
     <w:uiPriority w:val="72"/>
     <w:rsid w:val="00CB0664"/>
     <w:pPr>
@@ -11429,9 +11457,9 @@
       </w:tcPr>
     </w:tblStylePr>
   </w:style>
-  <w:style w:type="table" w:styleId="ColorfulList-Accent4">
+  <w:style w:type="table" w:styleId="Listecouleur-Accent4">
     <w:name w:val="Colorful List Accent 4"/>
-    <w:basedOn w:val="TableNormal"/>
+    <w:basedOn w:val="TableauNormal"/>
     <w:uiPriority w:val="72"/>
     <w:rsid w:val="00CB0664"/>
     <w:pPr>
@@ -11508,9 +11536,9 @@
       </w:tcPr>
     </w:tblStylePr>
   </w:style>
-  <w:style w:type="table" w:styleId="ColorfulList-Accent5">
+  <w:style w:type="table" w:styleId="Listecouleur-Accent5">
     <w:name w:val="Colorful List Accent 5"/>
-    <w:basedOn w:val="TableNormal"/>
+    <w:basedOn w:val="TableauNormal"/>
     <w:uiPriority w:val="72"/>
     <w:rsid w:val="00CB0664"/>
     <w:pPr>
@@ -11587,9 +11615,9 @@
       </w:tcPr>
     </w:tblStylePr>
   </w:style>
-  <w:style w:type="table" w:styleId="ColorfulList-Accent6">
+  <w:style w:type="table" w:styleId="Listecouleur-Accent6">
     <w:name w:val="Colorful List Accent 6"/>
-    <w:basedOn w:val="TableNormal"/>
+    <w:basedOn w:val="TableauNormal"/>
     <w:uiPriority w:val="72"/>
     <w:rsid w:val="00CB0664"/>
     <w:pPr>
@@ -11666,9 +11694,9 @@
       </w:tcPr>
     </w:tblStylePr>
   </w:style>
-  <w:style w:type="table" w:styleId="ColorfulGrid">
+  <w:style w:type="table" w:styleId="Grillecouleur">
     <w:name w:val="Colorful Grid"/>
-    <w:basedOn w:val="TableNormal"/>
+    <w:basedOn w:val="TableauNormal"/>
     <w:uiPriority w:val="73"/>
     <w:rsid w:val="00CB0664"/>
     <w:pPr>
@@ -11739,9 +11767,9 @@
       </w:tcPr>
     </w:tblStylePr>
   </w:style>
-  <w:style w:type="table" w:styleId="ColorfulGrid-Accent1">
+  <w:style w:type="table" w:styleId="Grillecouleur-Accent1">
     <w:name w:val="Colorful Grid Accent 1"/>
-    <w:basedOn w:val="TableNormal"/>
+    <w:basedOn w:val="TableauNormal"/>
     <w:uiPriority w:val="73"/>
     <w:rsid w:val="00CB0664"/>
     <w:pPr>
@@ -11812,9 +11840,9 @@
       </w:tcPr>
     </w:tblStylePr>
   </w:style>
-  <w:style w:type="table" w:styleId="ColorfulGrid-Accent2">
+  <w:style w:type="table" w:styleId="Grillecouleur-Accent2">
     <w:name w:val="Colorful Grid Accent 2"/>
-    <w:basedOn w:val="TableNormal"/>
+    <w:basedOn w:val="TableauNormal"/>
     <w:uiPriority w:val="73"/>
     <w:rsid w:val="00CB0664"/>
     <w:pPr>
@@ -11885,9 +11913,9 @@
       </w:tcPr>
     </w:tblStylePr>
   </w:style>
-  <w:style w:type="table" w:styleId="ColorfulGrid-Accent3">
+  <w:style w:type="table" w:styleId="Grillecouleur-Accent3">
     <w:name w:val="Colorful Grid Accent 3"/>
-    <w:basedOn w:val="TableNormal"/>
+    <w:basedOn w:val="TableauNormal"/>
     <w:uiPriority w:val="73"/>
     <w:rsid w:val="00CB0664"/>
     <w:pPr>
@@ -11958,9 +11986,9 @@
       </w:tcPr>
     </w:tblStylePr>
   </w:style>
-  <w:style w:type="table" w:styleId="ColorfulGrid-Accent4">
+  <w:style w:type="table" w:styleId="Grillecouleur-Accent4">
     <w:name w:val="Colorful Grid Accent 4"/>
-    <w:basedOn w:val="TableNormal"/>
+    <w:basedOn w:val="TableauNormal"/>
     <w:uiPriority w:val="73"/>
     <w:rsid w:val="00CB0664"/>
     <w:pPr>
@@ -12031,9 +12059,9 @@
       </w:tcPr>
     </w:tblStylePr>
   </w:style>
-  <w:style w:type="table" w:styleId="ColorfulGrid-Accent5">
+  <w:style w:type="table" w:styleId="Grillecouleur-Accent5">
     <w:name w:val="Colorful Grid Accent 5"/>
-    <w:basedOn w:val="TableNormal"/>
+    <w:basedOn w:val="TableauNormal"/>
     <w:uiPriority w:val="73"/>
     <w:rsid w:val="00CB0664"/>
     <w:pPr>
@@ -12104,9 +12132,9 @@
       </w:tcPr>
     </w:tblStylePr>
   </w:style>
-  <w:style w:type="table" w:styleId="ColorfulGrid-Accent6">
+  <w:style w:type="table" w:styleId="Grillecouleur-Accent6">
     <w:name w:val="Colorful Grid Accent 6"/>
-    <w:basedOn w:val="TableNormal"/>
+    <w:basedOn w:val="TableauNormal"/>
     <w:uiPriority w:val="73"/>
     <w:rsid w:val="00CB0664"/>
     <w:pPr>
@@ -12179,7 +12207,7 @@
   </w:style>
   <w:style w:type="paragraph" w:customStyle="1" w:styleId="chapterstyle">
     <w:name w:val="chapter_style"/>
-    <w:basedOn w:val="Heading1"/>
+    <w:basedOn w:val="Titre1"/>
     <w:pPr>
       <w:ind w:right="0"/>
       <w:jc w:val="left"/>

</xml_diff>